<commit_message>
Did some rephrasing and added emphasis to class names.
git-svn-id: file:///home/srv/www/butt.se/pnp/svn/trunk@163 f672c3ff-8b41-4f22-a4ab-2adcb4f732c7
</commit_message>
<xml_diff>
--- a/MachineAPI_DOC/Machine API.docx
+++ b/MachineAPI_DOC/Machine API.docx
@@ -25,20 +25,21 @@
     </w:p>
     <w:p>
       <w:r>
-        <w:t xml:space="preserve">The </w:t>
-      </w:r>
-      <w:proofErr w:type="gramStart"/>
-      <w:r>
-        <w:t>goals with the API is</w:t>
-      </w:r>
-      <w:proofErr w:type="gramEnd"/>
-      <w:r>
-        <w:t xml:space="preserve"> to provide a simple way for program developers to interact with the machine.</w:t>
-      </w:r>
-    </w:p>
-    <w:p>
-      <w:r>
-        <w:t>Only the functions that were requested by the customers were implemented, and not all the features of the machine.</w:t>
+        <w:t>The goal</w:t>
+      </w:r>
+      <w:r>
+        <w:t xml:space="preserve"> with the API is to provide a simple way for program developers to interact with the </w:t>
+      </w:r>
+      <w:r>
+        <w:t xml:space="preserve">Pick and Place </w:t>
+      </w:r>
+      <w:r>
+        <w:t>machine.</w:t>
+      </w:r>
+    </w:p>
+    <w:p>
+      <w:r>
+        <w:t>Not all functions that are available in the machine have been implemented in the API, only the functions that where requested by the customer.</w:t>
       </w:r>
     </w:p>
     <w:p>
@@ -193,6 +194,10 @@
         </w:pict>
       </w:r>
       <w:r>
+        <w:rPr>
+          <w:noProof/>
+          <w:lang w:val="sv-SE" w:eastAsia="sv-SE"/>
+        </w:rPr>
         <w:drawing>
           <wp:anchor distT="0" distB="0" distL="114300" distR="114300" simplePos="0" relativeHeight="251658240" behindDoc="0" locked="0" layoutInCell="1" allowOverlap="1">
             <wp:simplePos x="0" y="0"/>
@@ -217,7 +222,7 @@
                     <pic:cNvPicPr/>
                   </pic:nvPicPr>
                   <pic:blipFill>
-                    <a:blip r:embed="rId6"/>
+                    <a:blip r:embed="rId8"/>
                     <a:stretch>
                       <a:fillRect/>
                     </a:stretch>
@@ -251,13 +256,14 @@
       <w:r>
         <w:t xml:space="preserve"> main class, </w:t>
       </w:r>
-      <w:proofErr w:type="spellStart"/>
-      <w:r>
+      <w:r>
+        <w:rPr>
+          <w:rStyle w:val="IntenseEmphasis"/>
+        </w:rPr>
         <w:t>MachineController</w:t>
       </w:r>
-      <w:proofErr w:type="spellEnd"/>
-      <w:r>
-        <w:t>, was constructed. This class handles communication with the machine and is also the interface that applications use</w:t>
+      <w:r>
+        <w:t xml:space="preserve"> handles communication with the machine and is also the interface that applications use</w:t>
       </w:r>
       <w:r>
         <w:t>.</w:t>
@@ -265,27 +271,26 @@
     </w:p>
     <w:p>
       <w:r>
-        <w:t xml:space="preserve">To make it easy to </w:t>
-      </w:r>
-      <w:r>
-        <w:t>add</w:t>
-      </w:r>
-      <w:r>
-        <w:t xml:space="preserve"> new commands an interface, </w:t>
-      </w:r>
-      <w:proofErr w:type="spellStart"/>
-      <w:r>
+        <w:t xml:space="preserve">The </w:t>
+      </w:r>
+      <w:r>
+        <w:rPr>
+          <w:rStyle w:val="IntenseEmphasis"/>
+        </w:rPr>
         <w:t>MachineCommand</w:t>
       </w:r>
-      <w:proofErr w:type="spellEnd"/>
-      <w:r>
-        <w:t xml:space="preserve">, was created. This also has the benefit of making the design structured; with every new command being in its own class, implementing the </w:t>
-      </w:r>
-      <w:proofErr w:type="spellStart"/>
-      <w:r>
+      <w:r>
+        <w:t xml:space="preserve"> interface was created to make creating new commands easy</w:t>
+      </w:r>
+      <w:r>
+        <w:t xml:space="preserve">. This also has the benefit of making the design structured; with every new command being in its own class, implementing the </w:t>
+      </w:r>
+      <w:r>
+        <w:rPr>
+          <w:rStyle w:val="IntenseEmphasis"/>
+        </w:rPr>
         <w:t>MachineCommand</w:t>
       </w:r>
-      <w:proofErr w:type="spellEnd"/>
       <w:r>
         <w:t xml:space="preserve"> interface.</w:t>
       </w:r>
@@ -295,29 +300,43 @@
         <w:t>To simplify the design, the API only handles one command at a time</w:t>
       </w:r>
       <w:r>
-        <w:t>, with any command queues implemented by the caller.</w:t>
+        <w:t xml:space="preserve">, although commands can be bundled with a </w:t>
+      </w:r>
+      <w:r>
+        <w:rPr>
+          <w:rStyle w:val="IntenseEmphasis"/>
+        </w:rPr>
+        <w:t>MachineWrapperCommand</w:t>
+      </w:r>
+      <w:r>
+        <w:t xml:space="preserve"> object</w:t>
+      </w:r>
+      <w:r>
+        <w:t>. Any command queuing is up to the caller to implement.</w:t>
       </w:r>
     </w:p>
     <w:p>
       <w:r>
         <w:t xml:space="preserve">Execution of a command is done in a separate thread. Communication with the caller is done through an event system. An event is sent using a </w:t>
       </w:r>
-      <w:proofErr w:type="spellStart"/>
-      <w:r>
+      <w:r>
+        <w:rPr>
+          <w:rStyle w:val="IntenseEmphasis"/>
+        </w:rPr>
         <w:t>MachineEvent</w:t>
       </w:r>
-      <w:proofErr w:type="spellEnd"/>
       <w:r>
         <w:t xml:space="preserve"> object, which contains the event type and an event message. These events are sent whenever a command has finished executing or an internal error has occurred.</w:t>
       </w:r>
       <w:r>
         <w:t xml:space="preserve"> The caller registers a callback function in the </w:t>
       </w:r>
-      <w:proofErr w:type="spellStart"/>
-      <w:r>
+      <w:r>
+        <w:rPr>
+          <w:rStyle w:val="IntenseEmphasis"/>
+        </w:rPr>
         <w:t>MachineController</w:t>
       </w:r>
-      <w:proofErr w:type="spellEnd"/>
       <w:r>
         <w:t xml:space="preserve"> that handles these events. Multiple callback functions can be used.</w:t>
       </w:r>
@@ -326,45 +345,49 @@
       <w:r>
         <w:t xml:space="preserve">The </w:t>
       </w:r>
-      <w:proofErr w:type="spellStart"/>
-      <w:r>
+      <w:r>
+        <w:rPr>
+          <w:rStyle w:val="IntenseEmphasis"/>
+        </w:rPr>
         <w:t>MachineController</w:t>
       </w:r>
-      <w:proofErr w:type="spellEnd"/>
       <w:r>
         <w:t xml:space="preserve"> contains the current state of the machine. </w:t>
       </w:r>
       <w:r>
         <w:t xml:space="preserve">This information is saved in the </w:t>
       </w:r>
-      <w:proofErr w:type="spellStart"/>
-      <w:r>
+      <w:r>
+        <w:rPr>
+          <w:rStyle w:val="IntenseEmphasis"/>
+        </w:rPr>
         <w:t>MachineState</w:t>
       </w:r>
-      <w:proofErr w:type="spellEnd"/>
       <w:r>
         <w:t xml:space="preserve"> class. Information stored in this class is used to validate commands, store offsets for picking and dispensing, etc.</w:t>
       </w:r>
     </w:p>
     <w:p>
+      <w:r>
+        <w:t>For more information about the commands and classes, see the doxygen documentation</w:t>
+      </w:r>
+      <w:r>
+        <w:t xml:space="preserve"> provided with the source code.</w:t>
+      </w:r>
+    </w:p>
+    <w:p>
       <w:pPr>
         <w:rPr>
-          <w:lang w:val="sv-SE"/>
+          <w:rFonts w:asciiTheme="majorHAnsi" w:eastAsiaTheme="majorEastAsia" w:hAnsiTheme="majorHAnsi" w:cstheme="majorBidi"/>
+          <w:b/>
+          <w:bCs/>
+          <w:color w:val="4F81BD" w:themeColor="accent1"/>
+          <w:sz w:val="26"/>
+          <w:szCs w:val="26"/>
         </w:rPr>
       </w:pPr>
       <w:r>
-        <w:t xml:space="preserve">For more information about the commands and classes, see the </w:t>
-      </w:r>
-      <w:proofErr w:type="spellStart"/>
-      <w:r>
-        <w:t>doxygen</w:t>
-      </w:r>
-      <w:proofErr w:type="spellEnd"/>
-      <w:r>
-        <w:t xml:space="preserve"> documentation</w:t>
-      </w:r>
-      <w:r>
-        <w:t xml:space="preserve"> provided with the source code.</w:t>
+        <w:br w:type="page"/>
       </w:r>
     </w:p>
     <w:p>
@@ -372,6 +395,7 @@
         <w:pStyle w:val="Heading2"/>
       </w:pPr>
       <w:r>
+        <w:lastRenderedPageBreak/>
         <w:t>Usage manual</w:t>
       </w:r>
     </w:p>
@@ -379,11 +403,12 @@
       <w:r>
         <w:t xml:space="preserve">Creating a </w:t>
       </w:r>
-      <w:proofErr w:type="spellStart"/>
-      <w:r>
+      <w:r>
+        <w:rPr>
+          <w:rStyle w:val="IntenseEmphasis"/>
+        </w:rPr>
         <w:t>MachineController</w:t>
       </w:r>
-      <w:proofErr w:type="spellEnd"/>
       <w:r>
         <w:t xml:space="preserve"> instance an</w:t>
       </w:r>
@@ -399,41 +424,20 @@
         <w:pStyle w:val="ListParagraph"/>
       </w:pPr>
       <w:r>
-        <w:t>#include "</w:t>
-      </w:r>
-      <w:proofErr w:type="spellStart"/>
-      <w:r>
-        <w:t>MachineController.h</w:t>
-      </w:r>
-      <w:proofErr w:type="spellEnd"/>
-      <w:r>
-        <w:t>"</w:t>
-      </w:r>
-    </w:p>
-    <w:p>
-      <w:pPr>
-        <w:pStyle w:val="ListParagraph"/>
-      </w:pPr>
-    </w:p>
-    <w:p>
-      <w:pPr>
-        <w:pStyle w:val="ListParagraph"/>
-      </w:pPr>
-      <w:proofErr w:type="gramStart"/>
-      <w:r>
-        <w:t>string</w:t>
-      </w:r>
-      <w:proofErr w:type="gramEnd"/>
-      <w:r>
-        <w:t xml:space="preserve"> </w:t>
-      </w:r>
-      <w:proofErr w:type="spellStart"/>
-      <w:r>
-        <w:t>comPort</w:t>
-      </w:r>
-      <w:proofErr w:type="spellEnd"/>
-      <w:r>
-        <w:t xml:space="preserve"> = “com1”</w:t>
+        <w:t>#include "MachineController.h"</w:t>
+      </w:r>
+    </w:p>
+    <w:p>
+      <w:pPr>
+        <w:pStyle w:val="ListParagraph"/>
+      </w:pPr>
+    </w:p>
+    <w:p>
+      <w:pPr>
+        <w:pStyle w:val="ListParagraph"/>
+      </w:pPr>
+      <w:r>
+        <w:t>string comPort = “com1”</w:t>
       </w:r>
       <w:r>
         <w:tab/>
@@ -447,26 +451,8 @@
       <w:pPr>
         <w:pStyle w:val="ListParagraph"/>
       </w:pPr>
-      <w:proofErr w:type="spellStart"/>
-      <w:r>
-        <w:t>MachineController</w:t>
-      </w:r>
-      <w:proofErr w:type="spellEnd"/>
-      <w:r>
-        <w:t xml:space="preserve"> </w:t>
-      </w:r>
-      <w:proofErr w:type="gramStart"/>
-      <w:r>
-        <w:t>mc(</w:t>
-      </w:r>
-      <w:proofErr w:type="spellStart"/>
-      <w:proofErr w:type="gramEnd"/>
-      <w:r>
-        <w:t>comPort</w:t>
-      </w:r>
-      <w:proofErr w:type="spellEnd"/>
-      <w:r>
-        <w:t>);</w:t>
+      <w:r>
+        <w:t>MachineController mc(comPort);</w:t>
       </w:r>
       <w:r>
         <w:tab/>
@@ -491,15 +477,7 @@
         <w:pStyle w:val="ListParagraph"/>
       </w:pPr>
       <w:r>
-        <w:t xml:space="preserve"> * Initialize the machine. This initializes the serial port and issues a </w:t>
-      </w:r>
-      <w:proofErr w:type="spellStart"/>
-      <w:r>
-        <w:t>MachineInitCommand</w:t>
-      </w:r>
-      <w:proofErr w:type="spellEnd"/>
-      <w:r>
-        <w:t>.</w:t>
+        <w:t xml:space="preserve"> * Initialize the machine. This initializes the serial port and issues a MachineInitCommand.</w:t>
       </w:r>
     </w:p>
     <w:p>
@@ -523,23 +501,7 @@
         <w:pStyle w:val="ListParagraph"/>
       </w:pPr>
       <w:r>
-        <w:t xml:space="preserve">* </w:t>
-      </w:r>
-      <w:proofErr w:type="gramStart"/>
-      <w:r>
-        <w:t>but</w:t>
-      </w:r>
-      <w:proofErr w:type="gramEnd"/>
-      <w:r>
-        <w:t xml:space="preserve"> to know when the machine is ready a check for a </w:t>
-      </w:r>
-      <w:proofErr w:type="spellStart"/>
-      <w:r>
-        <w:t>MachineEvent</w:t>
-      </w:r>
-      <w:proofErr w:type="spellEnd"/>
-      <w:r>
-        <w:t xml:space="preserve"> of type </w:t>
+        <w:t xml:space="preserve">* but to know when the machine is ready a check for a MachineEvent of type </w:t>
       </w:r>
     </w:p>
     <w:p>
@@ -562,21 +524,8 @@
       <w:pPr>
         <w:pStyle w:val="ListParagraph"/>
       </w:pPr>
-      <w:proofErr w:type="gramStart"/>
-      <w:r>
-        <w:t>if</w:t>
-      </w:r>
-      <w:proofErr w:type="gramEnd"/>
-      <w:r>
-        <w:t xml:space="preserve"> ( !</w:t>
-      </w:r>
-      <w:proofErr w:type="spellStart"/>
-      <w:r>
-        <w:t>mc.InitializeMachine</w:t>
-      </w:r>
-      <w:proofErr w:type="spellEnd"/>
-      <w:r>
-        <w:t>() )</w:t>
+      <w:r>
+        <w:t>if ( !mc.InitializeMachine() )</w:t>
       </w:r>
     </w:p>
     <w:p>
@@ -602,14 +551,7 @@
       </w:pPr>
       <w:r>
         <w:tab/>
-      </w:r>
-      <w:proofErr w:type="gramStart"/>
-      <w:r>
-        <w:t>return</w:t>
-      </w:r>
-      <w:proofErr w:type="gramEnd"/>
-      <w:r>
-        <w:t>;</w:t>
+        <w:t>return;</w:t>
       </w:r>
     </w:p>
     <w:p>
@@ -633,7 +575,6 @@
         <w:pStyle w:val="ListParagraph"/>
       </w:pPr>
       <w:r>
-        <w:lastRenderedPageBreak/>
         <w:t xml:space="preserve">// (This is </w:t>
       </w:r>
       <w:r>
@@ -653,85 +594,48 @@
       <w:pPr>
         <w:pStyle w:val="ListParagraph"/>
       </w:pPr>
-      <w:proofErr w:type="spellStart"/>
-      <w:proofErr w:type="gramStart"/>
-      <w:r>
-        <w:t>mc.Wait</w:t>
-      </w:r>
-      <w:proofErr w:type="spellEnd"/>
+      <w:r>
+        <w:t>mc.Wait();</w:t>
+      </w:r>
+      <w:r>
+        <w:t xml:space="preserve"> </w:t>
+      </w:r>
+    </w:p>
+    <w:p>
+      <w:r>
+        <w:t>Creating a</w:t>
+      </w:r>
+      <w:r>
+        <w:t xml:space="preserve">nd running a </w:t>
+      </w:r>
+      <w:r>
+        <w:t>command</w:t>
+      </w:r>
+      <w:r>
+        <w:t>. Running any type of command is the same procedure.</w:t>
+      </w:r>
+    </w:p>
+    <w:p>
+      <w:pPr>
+        <w:pStyle w:val="ListParagraph"/>
+      </w:pPr>
+      <w:r>
+        <w:t>// Move to x,y,z = ( 10000, 20000, 1000) µm from origo</w:t>
+      </w:r>
+    </w:p>
+    <w:p>
+      <w:pPr>
+        <w:pStyle w:val="ListParagraph"/>
+      </w:pPr>
+      <w:r>
+        <w:t>MachineMoveAllCommand</w:t>
+      </w:r>
+      <w:r>
+        <w:t xml:space="preserve"> cmd</w:t>
+      </w:r>
       <w:r>
         <w:t>(</w:t>
       </w:r>
-      <w:proofErr w:type="gramEnd"/>
-      <w:r>
-        <w:t>);</w:t>
-      </w:r>
-      <w:r>
-        <w:t xml:space="preserve"> </w:t>
-      </w:r>
-    </w:p>
-    <w:p>
-      <w:r>
-        <w:t>Creating a</w:t>
-      </w:r>
-      <w:r>
-        <w:t xml:space="preserve">nd running a </w:t>
-      </w:r>
-      <w:r>
-        <w:t>command</w:t>
-      </w:r>
-      <w:r>
-        <w:t>. Running any type of command is the same procedure.</w:t>
-      </w:r>
-    </w:p>
-    <w:p>
-      <w:pPr>
-        <w:pStyle w:val="ListParagraph"/>
-      </w:pPr>
-      <w:r>
-        <w:t xml:space="preserve">// Move to </w:t>
-      </w:r>
-      <w:proofErr w:type="spellStart"/>
-      <w:r>
-        <w:t>x</w:t>
-      </w:r>
-      <w:proofErr w:type="gramStart"/>
-      <w:r>
-        <w:t>,y,z</w:t>
-      </w:r>
-      <w:proofErr w:type="spellEnd"/>
-      <w:proofErr w:type="gramEnd"/>
-      <w:r>
-        <w:t xml:space="preserve"> = ( 10000, 20000, 1000) µm from </w:t>
-      </w:r>
-      <w:proofErr w:type="spellStart"/>
-      <w:r>
-        <w:t>origo</w:t>
-      </w:r>
-      <w:proofErr w:type="spellEnd"/>
-    </w:p>
-    <w:p>
-      <w:pPr>
-        <w:pStyle w:val="ListParagraph"/>
-      </w:pPr>
-      <w:proofErr w:type="spellStart"/>
-      <w:r>
-        <w:t>MachineMoveAllCommand</w:t>
-      </w:r>
-      <w:proofErr w:type="spellEnd"/>
-      <w:r>
-        <w:t xml:space="preserve"> </w:t>
-      </w:r>
-      <w:proofErr w:type="spellStart"/>
-      <w:proofErr w:type="gramStart"/>
-      <w:r>
-        <w:t>cmd</w:t>
-      </w:r>
-      <w:proofErr w:type="spellEnd"/>
-      <w:r>
-        <w:t>(</w:t>
-      </w:r>
-      <w:proofErr w:type="gramEnd"/>
       <w:r>
         <w:t>10000</w:t>
       </w:r>
@@ -763,23 +667,8 @@
       <w:pPr>
         <w:pStyle w:val="ListParagraph"/>
       </w:pPr>
-      <w:proofErr w:type="spellStart"/>
-      <w:proofErr w:type="gramStart"/>
-      <w:r>
-        <w:t>mc.RunCommand</w:t>
-      </w:r>
-      <w:proofErr w:type="spellEnd"/>
-      <w:r>
-        <w:t>(</w:t>
-      </w:r>
-      <w:proofErr w:type="spellStart"/>
-      <w:proofErr w:type="gramEnd"/>
-      <w:r>
-        <w:t>cmd</w:t>
-      </w:r>
-      <w:proofErr w:type="spellEnd"/>
-      <w:r>
-        <w:t xml:space="preserve">); </w:t>
+      <w:r>
+        <w:t xml:space="preserve">mc.RunCommand(cmd); </w:t>
       </w:r>
       <w:r>
         <w:tab/>
@@ -790,18 +679,8 @@
       <w:pPr>
         <w:pStyle w:val="ListParagraph"/>
       </w:pPr>
-      <w:proofErr w:type="spellStart"/>
-      <w:proofErr w:type="gramStart"/>
-      <w:r>
-        <w:t>mc.Wait</w:t>
-      </w:r>
-      <w:proofErr w:type="spellEnd"/>
-      <w:r>
-        <w:t>(</w:t>
-      </w:r>
-      <w:proofErr w:type="gramEnd"/>
-      <w:r>
-        <w:t>);</w:t>
+      <w:r>
+        <w:t>mc.Wait();</w:t>
       </w:r>
       <w:r>
         <w:tab/>
@@ -819,6 +698,12 @@
     </w:p>
     <w:p>
       <w:r>
+        <w:br w:type="page"/>
+      </w:r>
+    </w:p>
+    <w:p>
+      <w:r>
+        <w:lastRenderedPageBreak/>
         <w:t>Creating a polygon dispense command.</w:t>
       </w:r>
     </w:p>
@@ -826,13 +711,8 @@
       <w:pPr>
         <w:pStyle w:val="ListParagraph"/>
       </w:pPr>
-      <w:proofErr w:type="spellStart"/>
-      <w:r>
-        <w:t>MachinePolygon</w:t>
-      </w:r>
-      <w:proofErr w:type="spellEnd"/>
-      <w:r>
-        <w:t xml:space="preserve"> mp;</w:t>
+      <w:r>
+        <w:t>MachinePolygon mp;</w:t>
       </w:r>
       <w:r>
         <w:tab/>
@@ -860,23 +740,8 @@
       <w:pPr>
         <w:pStyle w:val="ListParagraph"/>
       </w:pPr>
-      <w:proofErr w:type="spellStart"/>
-      <w:proofErr w:type="gramStart"/>
-      <w:r>
-        <w:t>mp.AddPoint</w:t>
-      </w:r>
-      <w:proofErr w:type="spellEnd"/>
-      <w:r>
-        <w:t>(</w:t>
-      </w:r>
-      <w:proofErr w:type="spellStart"/>
-      <w:proofErr w:type="gramEnd"/>
-      <w:r>
-        <w:t>MachinePolygonPoint</w:t>
-      </w:r>
-      <w:proofErr w:type="spellEnd"/>
-      <w:r>
-        <w:t>(10000, 10000));</w:t>
+      <w:r>
+        <w:t>mp.AddPoint(MachinePolygonPoint(10000, 10000));</w:t>
       </w:r>
       <w:r>
         <w:tab/>
@@ -887,184 +752,69 @@
       <w:pPr>
         <w:pStyle w:val="ListParagraph"/>
       </w:pPr>
-      <w:proofErr w:type="spellStart"/>
-      <w:proofErr w:type="gramStart"/>
-      <w:r>
-        <w:t>mp.AddPoint</w:t>
-      </w:r>
-      <w:proofErr w:type="spellEnd"/>
-      <w:r>
-        <w:t>(</w:t>
-      </w:r>
-      <w:proofErr w:type="spellStart"/>
-      <w:proofErr w:type="gramEnd"/>
-      <w:r>
-        <w:t>MachinePolygonPoint</w:t>
-      </w:r>
-      <w:proofErr w:type="spellEnd"/>
-      <w:r>
-        <w:t>(10000, 50000));</w:t>
-      </w:r>
-    </w:p>
-    <w:p>
-      <w:pPr>
-        <w:pStyle w:val="ListParagraph"/>
-      </w:pPr>
-      <w:proofErr w:type="spellStart"/>
-      <w:proofErr w:type="gramStart"/>
-      <w:r>
-        <w:t>mp.AddPoint</w:t>
-      </w:r>
-      <w:proofErr w:type="spellEnd"/>
-      <w:r>
-        <w:t>(</w:t>
-      </w:r>
-      <w:proofErr w:type="spellStart"/>
-      <w:proofErr w:type="gramEnd"/>
-      <w:r>
-        <w:t>MachinePolygonPoint</w:t>
-      </w:r>
-      <w:proofErr w:type="spellEnd"/>
-      <w:r>
-        <w:t>(20000, 50000));</w:t>
-      </w:r>
-    </w:p>
-    <w:p>
-      <w:pPr>
-        <w:pStyle w:val="ListParagraph"/>
-      </w:pPr>
-      <w:proofErr w:type="spellStart"/>
-      <w:proofErr w:type="gramStart"/>
-      <w:r>
-        <w:t>mp.AddPoint</w:t>
-      </w:r>
-      <w:proofErr w:type="spellEnd"/>
-      <w:r>
-        <w:t>(</w:t>
-      </w:r>
-      <w:proofErr w:type="spellStart"/>
-      <w:proofErr w:type="gramEnd"/>
-      <w:r>
-        <w:t>MachinePolygonPoint</w:t>
-      </w:r>
-      <w:proofErr w:type="spellEnd"/>
-      <w:r>
-        <w:t>(20000, 10000));</w:t>
-      </w:r>
-    </w:p>
-    <w:p>
-      <w:pPr>
-        <w:pStyle w:val="ListParagraph"/>
-      </w:pPr>
-      <w:proofErr w:type="spellStart"/>
-      <w:proofErr w:type="gramStart"/>
-      <w:r>
-        <w:t>mp.AddPoint</w:t>
-      </w:r>
-      <w:proofErr w:type="spellEnd"/>
-      <w:r>
-        <w:t>(</w:t>
-      </w:r>
-      <w:proofErr w:type="spellStart"/>
-      <w:proofErr w:type="gramEnd"/>
-      <w:r>
-        <w:t>MachinePolygonPoint</w:t>
-      </w:r>
-      <w:proofErr w:type="spellEnd"/>
-      <w:r>
-        <w:t>(30000, 10000));</w:t>
-      </w:r>
-    </w:p>
-    <w:p>
-      <w:pPr>
-        <w:pStyle w:val="ListParagraph"/>
-      </w:pPr>
-      <w:proofErr w:type="spellStart"/>
-      <w:proofErr w:type="gramStart"/>
-      <w:r>
-        <w:t>mp.AddPoint</w:t>
-      </w:r>
-      <w:proofErr w:type="spellEnd"/>
-      <w:r>
-        <w:t>(</w:t>
-      </w:r>
-      <w:proofErr w:type="spellStart"/>
-      <w:proofErr w:type="gramEnd"/>
-      <w:r>
-        <w:t>MachinePolygonPoint</w:t>
-      </w:r>
-      <w:proofErr w:type="spellEnd"/>
-      <w:r>
-        <w:t>(30000, 50000));</w:t>
-      </w:r>
-    </w:p>
-    <w:p>
-      <w:pPr>
-        <w:pStyle w:val="ListParagraph"/>
-      </w:pPr>
-      <w:proofErr w:type="spellStart"/>
-      <w:proofErr w:type="gramStart"/>
-      <w:r>
-        <w:t>mp.AddPoint</w:t>
-      </w:r>
-      <w:proofErr w:type="spellEnd"/>
-      <w:r>
-        <w:t>(</w:t>
-      </w:r>
-      <w:proofErr w:type="spellStart"/>
-      <w:proofErr w:type="gramEnd"/>
-      <w:r>
-        <w:t>MachinePolygonPoint</w:t>
-      </w:r>
-      <w:proofErr w:type="spellEnd"/>
-      <w:r>
-        <w:t>(40000, 50000));</w:t>
-      </w:r>
-    </w:p>
-    <w:p>
-      <w:pPr>
-        <w:pStyle w:val="ListParagraph"/>
-      </w:pPr>
-      <w:proofErr w:type="spellStart"/>
-      <w:proofErr w:type="gramStart"/>
-      <w:r>
-        <w:t>mp.AddPoint</w:t>
-      </w:r>
-      <w:proofErr w:type="spellEnd"/>
-      <w:r>
-        <w:t>(</w:t>
-      </w:r>
-      <w:proofErr w:type="spellStart"/>
-      <w:proofErr w:type="gramEnd"/>
-      <w:r>
-        <w:t>MachinePolygonPoint</w:t>
-      </w:r>
-      <w:proofErr w:type="spellEnd"/>
-      <w:r>
-        <w:t>(40000, 10000));</w:t>
-      </w:r>
-    </w:p>
-    <w:p>
-      <w:pPr>
-        <w:pStyle w:val="ListParagraph"/>
-      </w:pPr>
-    </w:p>
-    <w:p>
-      <w:pPr>
-        <w:pStyle w:val="ListParagraph"/>
-      </w:pPr>
-      <w:proofErr w:type="spellStart"/>
-      <w:proofErr w:type="gramStart"/>
-      <w:r>
-        <w:t>mp.DelPoint</w:t>
-      </w:r>
-      <w:proofErr w:type="spellEnd"/>
-      <w:r>
-        <w:t>(</w:t>
-      </w:r>
-      <w:proofErr w:type="gramEnd"/>
-      <w:r>
-        <w:t xml:space="preserve">1); </w:t>
+      <w:r>
+        <w:t>mp.AddPoint(MachinePolygonPoint(10000, 50000));</w:t>
+      </w:r>
+    </w:p>
+    <w:p>
+      <w:pPr>
+        <w:pStyle w:val="ListParagraph"/>
+      </w:pPr>
+      <w:r>
+        <w:t>mp.AddPoint(MachinePolygonPoint(20000, 50000));</w:t>
+      </w:r>
+    </w:p>
+    <w:p>
+      <w:pPr>
+        <w:pStyle w:val="ListParagraph"/>
+      </w:pPr>
+      <w:r>
+        <w:t>mp.AddPoint(MachinePolygonPoint(20000, 10000));</w:t>
+      </w:r>
+    </w:p>
+    <w:p>
+      <w:pPr>
+        <w:pStyle w:val="ListParagraph"/>
+      </w:pPr>
+      <w:r>
+        <w:t>mp.AddPoint(MachinePolygonPoint(30000, 10000));</w:t>
+      </w:r>
+    </w:p>
+    <w:p>
+      <w:pPr>
+        <w:pStyle w:val="ListParagraph"/>
+      </w:pPr>
+      <w:r>
+        <w:t>mp.AddPoint(MachinePolygonPoint(30000, 50000));</w:t>
+      </w:r>
+    </w:p>
+    <w:p>
+      <w:pPr>
+        <w:pStyle w:val="ListParagraph"/>
+      </w:pPr>
+      <w:r>
+        <w:t>mp.AddPoint(MachinePolygonPoint(40000, 50000));</w:t>
+      </w:r>
+    </w:p>
+    <w:p>
+      <w:pPr>
+        <w:pStyle w:val="ListParagraph"/>
+      </w:pPr>
+      <w:r>
+        <w:t>mp.AddPoint(MachinePolygonPoint(40000, 10000));</w:t>
+      </w:r>
+    </w:p>
+    <w:p>
+      <w:pPr>
+        <w:pStyle w:val="ListParagraph"/>
+      </w:pPr>
+    </w:p>
+    <w:p>
+      <w:pPr>
+        <w:pStyle w:val="ListParagraph"/>
+      </w:pPr>
+      <w:r>
+        <w:t xml:space="preserve">mp.DelPoint(1); </w:t>
       </w:r>
       <w:r>
         <w:tab/>
@@ -1075,18 +825,8 @@
       <w:pPr>
         <w:pStyle w:val="ListParagraph"/>
       </w:pPr>
-      <w:proofErr w:type="spellStart"/>
-      <w:proofErr w:type="gramStart"/>
-      <w:r>
-        <w:t>mp.DelPoint</w:t>
-      </w:r>
-      <w:proofErr w:type="spellEnd"/>
-      <w:r>
-        <w:t>(</w:t>
-      </w:r>
-      <w:proofErr w:type="gramEnd"/>
-      <w:r>
-        <w:t>0);</w:t>
+      <w:r>
+        <w:t>mp.DelPoint(0);</w:t>
       </w:r>
       <w:r>
         <w:t xml:space="preserve"> </w:t>
@@ -1106,41 +846,21 @@
         <w:pStyle w:val="ListParagraph"/>
       </w:pPr>
       <w:r>
-        <w:t xml:space="preserve">// </w:t>
-      </w:r>
-      <w:proofErr w:type="gramStart"/>
-      <w:r>
-        <w:t>Create</w:t>
-      </w:r>
-      <w:proofErr w:type="gramEnd"/>
-      <w:r>
-        <w:t xml:space="preserve"> a polygon dispense command from the polygon</w:t>
-      </w:r>
-    </w:p>
-    <w:p>
-      <w:pPr>
-        <w:pStyle w:val="ListParagraph"/>
-      </w:pPr>
-      <w:proofErr w:type="spellStart"/>
+        <w:t>// Create a polygon dispense command from the polygon</w:t>
+      </w:r>
+    </w:p>
+    <w:p>
+      <w:pPr>
+        <w:pStyle w:val="ListParagraph"/>
+      </w:pPr>
       <w:r>
         <w:t>MachinePolygonDispenceCommand</w:t>
       </w:r>
-      <w:proofErr w:type="spellEnd"/>
-      <w:r>
-        <w:t xml:space="preserve"> </w:t>
-      </w:r>
-      <w:proofErr w:type="spellStart"/>
-      <w:proofErr w:type="gramStart"/>
-      <w:r>
-        <w:t>cmd</w:t>
-      </w:r>
-      <w:proofErr w:type="spellEnd"/>
-      <w:r>
-        <w:t>(</w:t>
-      </w:r>
-      <w:proofErr w:type="gramEnd"/>
-      <w:r>
-        <w:t>mp)</w:t>
+      <w:r>
+        <w:t xml:space="preserve"> cmd</w:t>
+      </w:r>
+      <w:r>
+        <w:t>(mp)</w:t>
       </w:r>
       <w:r>
         <w:t xml:space="preserve">; </w:t>
@@ -1155,41 +875,16 @@
       <w:pPr>
         <w:pStyle w:val="ListParagraph"/>
       </w:pPr>
-      <w:proofErr w:type="spellStart"/>
-      <w:proofErr w:type="gramStart"/>
-      <w:r>
-        <w:t>mc.RunCommand</w:t>
-      </w:r>
-      <w:proofErr w:type="spellEnd"/>
-      <w:r>
-        <w:t>(</w:t>
-      </w:r>
-      <w:proofErr w:type="spellStart"/>
-      <w:proofErr w:type="gramEnd"/>
-      <w:r>
-        <w:t>cmd</w:t>
-      </w:r>
-      <w:proofErr w:type="spellEnd"/>
-      <w:r>
-        <w:t>);</w:t>
-      </w:r>
-    </w:p>
-    <w:p>
-      <w:pPr>
-        <w:pStyle w:val="ListParagraph"/>
-      </w:pPr>
-      <w:proofErr w:type="spellStart"/>
-      <w:proofErr w:type="gramStart"/>
-      <w:r>
-        <w:t>mc.Wait</w:t>
-      </w:r>
-      <w:proofErr w:type="spellEnd"/>
-      <w:r>
-        <w:t>(</w:t>
-      </w:r>
-      <w:proofErr w:type="gramEnd"/>
-      <w:r>
-        <w:t>);</w:t>
+      <w:r>
+        <w:t>mc.RunCommand(cmd);</w:t>
+      </w:r>
+    </w:p>
+    <w:p>
+      <w:pPr>
+        <w:pStyle w:val="ListParagraph"/>
+      </w:pPr>
+      <w:r>
+        <w:t>mc.Wait();</w:t>
       </w:r>
     </w:p>
     <w:p>
@@ -1202,41 +897,21 @@
         <w:pStyle w:val="ListParagraph"/>
       </w:pPr>
       <w:r>
-        <w:t xml:space="preserve">// </w:t>
-      </w:r>
-      <w:proofErr w:type="gramStart"/>
-      <w:r>
-        <w:t>Create</w:t>
-      </w:r>
-      <w:proofErr w:type="gramEnd"/>
-      <w:r>
-        <w:t xml:space="preserve"> a few commands</w:t>
-      </w:r>
-    </w:p>
-    <w:p>
-      <w:pPr>
-        <w:pStyle w:val="ListParagraph"/>
-      </w:pPr>
-      <w:proofErr w:type="spellStart"/>
+        <w:t>// Create a few commands</w:t>
+      </w:r>
+    </w:p>
+    <w:p>
+      <w:pPr>
+        <w:pStyle w:val="ListParagraph"/>
+      </w:pPr>
       <w:r>
         <w:t>MachineMoveAbsoluteCommand</w:t>
       </w:r>
-      <w:proofErr w:type="spellEnd"/>
-      <w:r>
-        <w:t xml:space="preserve"> </w:t>
-      </w:r>
-      <w:proofErr w:type="spellStart"/>
-      <w:proofErr w:type="gramStart"/>
-      <w:r>
-        <w:t>moveX</w:t>
-      </w:r>
-      <w:proofErr w:type="spellEnd"/>
-      <w:r>
-        <w:t>(</w:t>
-      </w:r>
-      <w:proofErr w:type="gramEnd"/>
-      <w:r>
-        <w:t xml:space="preserve">AXIS_X, </w:t>
+      <w:r>
+        <w:t xml:space="preserve"> moveX</w:t>
+      </w:r>
+      <w:r>
+        <w:t xml:space="preserve">(AXIS_X, </w:t>
       </w:r>
       <w:r>
         <w:t>10000</w:t>
@@ -1252,26 +927,14 @@
       <w:pPr>
         <w:pStyle w:val="ListParagraph"/>
       </w:pPr>
-      <w:proofErr w:type="spellStart"/>
       <w:r>
         <w:t>MachineMoveAbsoluteCommand</w:t>
       </w:r>
-      <w:proofErr w:type="spellEnd"/>
-      <w:r>
-        <w:t xml:space="preserve"> </w:t>
-      </w:r>
-      <w:proofErr w:type="spellStart"/>
-      <w:proofErr w:type="gramStart"/>
-      <w:r>
-        <w:t>moveY</w:t>
-      </w:r>
-      <w:proofErr w:type="spellEnd"/>
-      <w:r>
-        <w:t>(</w:t>
-      </w:r>
-      <w:proofErr w:type="gramEnd"/>
-      <w:r>
-        <w:t>AXIS_</w:t>
+      <w:r>
+        <w:t xml:space="preserve"> moveY</w:t>
+      </w:r>
+      <w:r>
+        <w:t>(AXIS_</w:t>
       </w:r>
       <w:r>
         <w:t>Y</w:t>
@@ -1293,26 +956,14 @@
       <w:pPr>
         <w:pStyle w:val="ListParagraph"/>
       </w:pPr>
-      <w:proofErr w:type="spellStart"/>
       <w:r>
         <w:t>MachineMoveAbsoluteCommand</w:t>
       </w:r>
-      <w:proofErr w:type="spellEnd"/>
-      <w:r>
-        <w:t xml:space="preserve"> </w:t>
-      </w:r>
-      <w:proofErr w:type="spellStart"/>
-      <w:proofErr w:type="gramStart"/>
-      <w:r>
-        <w:t>moveZ</w:t>
-      </w:r>
-      <w:proofErr w:type="spellEnd"/>
-      <w:r>
-        <w:t>(</w:t>
-      </w:r>
-      <w:proofErr w:type="gramEnd"/>
-      <w:r>
-        <w:t>AXIS_</w:t>
+      <w:r>
+        <w:t xml:space="preserve"> moveZ</w:t>
+      </w:r>
+      <w:r>
+        <w:t>(AXIS_</w:t>
       </w:r>
       <w:r>
         <w:t>Z</w:t>
@@ -1340,15 +991,7 @@
         <w:pStyle w:val="ListParagraph"/>
       </w:pPr>
       <w:r>
-        <w:t xml:space="preserve">// </w:t>
-      </w:r>
-      <w:proofErr w:type="gramStart"/>
-      <w:r>
-        <w:t>Create</w:t>
-      </w:r>
-      <w:proofErr w:type="gramEnd"/>
-      <w:r>
-        <w:t xml:space="preserve"> the wrapper and add the commands to it</w:t>
+        <w:t>// Create the wrapper and add the commands to it</w:t>
       </w:r>
     </w:p>
     <w:p>
@@ -1382,144 +1025,69 @@
       <w:pPr>
         <w:pStyle w:val="ListParagraph"/>
       </w:pPr>
-      <w:proofErr w:type="spellStart"/>
-      <w:r>
-        <w:t>MachineWrapperCommand</w:t>
-      </w:r>
-      <w:proofErr w:type="spellEnd"/>
-      <w:r>
-        <w:t xml:space="preserve"> wrapper;</w:t>
-      </w:r>
-    </w:p>
-    <w:p>
-      <w:pPr>
-        <w:pStyle w:val="ListParagraph"/>
-      </w:pPr>
-      <w:proofErr w:type="spellStart"/>
-      <w:proofErr w:type="gramStart"/>
+      <w:r>
+        <w:t>MachineWrapperCommand wrapper;</w:t>
+      </w:r>
+    </w:p>
+    <w:p>
+      <w:pPr>
+        <w:pStyle w:val="ListParagraph"/>
+      </w:pPr>
+      <w:r>
+        <w:t>wrapper.Add(</w:t>
+      </w:r>
+      <w:r>
+        <w:t>moveX);</w:t>
+      </w:r>
+    </w:p>
+    <w:p>
+      <w:pPr>
+        <w:pStyle w:val="ListParagraph"/>
+      </w:pPr>
+      <w:r>
+        <w:t>wrapper.Add(moveY);</w:t>
+      </w:r>
+    </w:p>
+    <w:p>
+      <w:pPr>
+        <w:pStyle w:val="ListParagraph"/>
+      </w:pPr>
+      <w:r>
+        <w:t>wrapper.Add(moveZ);</w:t>
+      </w:r>
+    </w:p>
+    <w:p>
+      <w:pPr>
+        <w:pStyle w:val="ListParagraph"/>
+      </w:pPr>
+    </w:p>
+    <w:p>
+      <w:pPr>
+        <w:pStyle w:val="ListParagraph"/>
+      </w:pPr>
+      <w:r>
+        <w:t>mc.RunCommand(wrapper);</w:t>
+      </w:r>
+    </w:p>
+    <w:p>
+      <w:pPr>
+        <w:pStyle w:val="ListParagraph"/>
+      </w:pPr>
+      <w:r>
+        <w:t>mc.Wait();</w:t>
+      </w:r>
+    </w:p>
+    <w:p>
+      <w:r>
+        <w:t>For more information about each command, see the doxygen documentation.</w:t>
+      </w:r>
+    </w:p>
+    <w:p>
+      <w:pPr>
+        <w:pStyle w:val="Heading2"/>
+      </w:pPr>
       <w:r>
         <w:lastRenderedPageBreak/>
-        <w:t>wrapper.Add</w:t>
-      </w:r>
-      <w:proofErr w:type="spellEnd"/>
-      <w:r>
-        <w:t>(</w:t>
-      </w:r>
-      <w:proofErr w:type="spellStart"/>
-      <w:proofErr w:type="gramEnd"/>
-      <w:r>
-        <w:t>moveX</w:t>
-      </w:r>
-      <w:proofErr w:type="spellEnd"/>
-      <w:r>
-        <w:t>);</w:t>
-      </w:r>
-    </w:p>
-    <w:p>
-      <w:pPr>
-        <w:pStyle w:val="ListParagraph"/>
-      </w:pPr>
-      <w:proofErr w:type="spellStart"/>
-      <w:proofErr w:type="gramStart"/>
-      <w:r>
-        <w:t>wrapper.Add</w:t>
-      </w:r>
-      <w:proofErr w:type="spellEnd"/>
-      <w:r>
-        <w:t>(</w:t>
-      </w:r>
-      <w:proofErr w:type="spellStart"/>
-      <w:proofErr w:type="gramEnd"/>
-      <w:r>
-        <w:t>moveY</w:t>
-      </w:r>
-      <w:proofErr w:type="spellEnd"/>
-      <w:r>
-        <w:t>);</w:t>
-      </w:r>
-    </w:p>
-    <w:p>
-      <w:pPr>
-        <w:pStyle w:val="ListParagraph"/>
-      </w:pPr>
-      <w:proofErr w:type="spellStart"/>
-      <w:proofErr w:type="gramStart"/>
-      <w:r>
-        <w:t>wrapper.Add</w:t>
-      </w:r>
-      <w:proofErr w:type="spellEnd"/>
-      <w:r>
-        <w:t>(</w:t>
-      </w:r>
-      <w:proofErr w:type="spellStart"/>
-      <w:proofErr w:type="gramEnd"/>
-      <w:r>
-        <w:t>moveZ</w:t>
-      </w:r>
-      <w:proofErr w:type="spellEnd"/>
-      <w:r>
-        <w:t>);</w:t>
-      </w:r>
-    </w:p>
-    <w:p>
-      <w:pPr>
-        <w:pStyle w:val="ListParagraph"/>
-      </w:pPr>
-    </w:p>
-    <w:p>
-      <w:pPr>
-        <w:pStyle w:val="ListParagraph"/>
-      </w:pPr>
-      <w:proofErr w:type="spellStart"/>
-      <w:proofErr w:type="gramStart"/>
-      <w:r>
-        <w:t>mc.RunCommand</w:t>
-      </w:r>
-      <w:proofErr w:type="spellEnd"/>
-      <w:r>
-        <w:t>(</w:t>
-      </w:r>
-      <w:proofErr w:type="gramEnd"/>
-      <w:r>
-        <w:t>wrapper);</w:t>
-      </w:r>
-    </w:p>
-    <w:p>
-      <w:pPr>
-        <w:pStyle w:val="ListParagraph"/>
-      </w:pPr>
-      <w:proofErr w:type="spellStart"/>
-      <w:proofErr w:type="gramStart"/>
-      <w:r>
-        <w:t>mc.Wait</w:t>
-      </w:r>
-      <w:proofErr w:type="spellEnd"/>
-      <w:r>
-        <w:t>(</w:t>
-      </w:r>
-      <w:proofErr w:type="gramEnd"/>
-      <w:r>
-        <w:t>);</w:t>
-      </w:r>
-    </w:p>
-    <w:p>
-      <w:r>
-        <w:t xml:space="preserve">For more information about each command, see the </w:t>
-      </w:r>
-      <w:proofErr w:type="spellStart"/>
-      <w:r>
-        <w:t>doxygen</w:t>
-      </w:r>
-      <w:proofErr w:type="spellEnd"/>
-      <w:r>
-        <w:t xml:space="preserve"> documentation.</w:t>
-      </w:r>
-    </w:p>
-    <w:p>
-      <w:pPr>
-        <w:pStyle w:val="Heading2"/>
-      </w:pPr>
-      <w:r>
         <w:t>Evaluation</w:t>
       </w:r>
     </w:p>
@@ -1538,21 +1106,7 @@
         <w:rPr>
           <w:i/>
         </w:rPr>
-        <w:t xml:space="preserve">   </w:t>
-      </w:r>
-      <w:proofErr w:type="gramStart"/>
-      <w:r>
-        <w:rPr>
-          <w:i/>
-        </w:rPr>
-        <w:t>5..</w:t>
-      </w:r>
-      <w:proofErr w:type="gramEnd"/>
-      <w:r>
-        <w:rPr>
-          <w:i/>
-        </w:rPr>
-        <w:t xml:space="preserve"> An evaluation of your project result. Metrics can include general performance, CPU usage, memory usage, disk usage, etc.</w:t>
+        <w:t xml:space="preserve">   5.. An evaluation of your project result. Metrics can include general performance, CPU usage, memory usage, disk usage, etc.</w:t>
       </w:r>
     </w:p>
     <w:p>
@@ -1576,23 +1130,10 @@
         <w:t>the solution file</w:t>
       </w:r>
       <w:r>
-        <w:t xml:space="preserve"> (</w:t>
-      </w:r>
-      <w:proofErr w:type="gramStart"/>
-      <w:r>
-        <w:t>MachineAPI.sln )</w:t>
-      </w:r>
-      <w:proofErr w:type="gramEnd"/>
-      <w:r>
-        <w:t xml:space="preserve"> located in the </w:t>
-      </w:r>
-      <w:proofErr w:type="spellStart"/>
-      <w:r>
-        <w:t>MachineAPI</w:t>
-      </w:r>
-      <w:proofErr w:type="spellEnd"/>
-      <w:r>
-        <w:t xml:space="preserve"> folder in </w:t>
+        <w:t xml:space="preserve"> (MachineAPI.sln )</w:t>
+      </w:r>
+      <w:r>
+        <w:t xml:space="preserve"> located in the MachineAPI folder in </w:t>
       </w:r>
       <w:r>
         <w:t>the source code.</w:t>
@@ -1634,23 +1175,7 @@
         <w:t xml:space="preserve"> </w:t>
       </w:r>
       <w:r>
-        <w:t xml:space="preserve">[TODO: </w:t>
-      </w:r>
-      <w:proofErr w:type="spellStart"/>
-      <w:r>
-        <w:t>Klura</w:t>
-      </w:r>
-      <w:proofErr w:type="spellEnd"/>
-      <w:r>
-        <w:t xml:space="preserve"> </w:t>
-      </w:r>
-      <w:proofErr w:type="spellStart"/>
-      <w:r>
-        <w:t>ut</w:t>
-      </w:r>
-      <w:proofErr w:type="spellEnd"/>
-      <w:r>
-        <w:t xml:space="preserve"> known issues]</w:t>
+        <w:t>[TODO: Klura ut known issues]</w:t>
       </w:r>
     </w:p>
     <w:p>
@@ -1696,13 +1221,8 @@
       </w:r>
     </w:p>
     <w:p>
-      <w:proofErr w:type="gramStart"/>
-      <w:r>
-        <w:t>Implementing new commands if needed.</w:t>
-      </w:r>
-      <w:proofErr w:type="gramEnd"/>
-      <w:r>
-        <w:t xml:space="preserve"> </w:t>
+      <w:r>
+        <w:t xml:space="preserve">Implementing new commands if needed. </w:t>
       </w:r>
     </w:p>
     <w:sectPr>
@@ -1713,6 +1233,56 @@
     </w:sectPr>
   </w:body>
 </w:document>
+</file>
+
+<file path=word/endnotes.xml><?xml version="1.0" encoding="utf-8"?>
+<w:endnotes xmlns:ve="http://schemas.openxmlformats.org/markup-compatibility/2006" xmlns:o="urn:schemas-microsoft-com:office:office" xmlns:r="http://schemas.openxmlformats.org/officeDocument/2006/relationships" xmlns:m="http://schemas.openxmlformats.org/officeDocument/2006/math" xmlns:v="urn:schemas-microsoft-com:vml" xmlns:wp="http://schemas.openxmlformats.org/drawingml/2006/wordprocessingDrawing" xmlns:w10="urn:schemas-microsoft-com:office:word" xmlns:w="http://schemas.openxmlformats.org/wordprocessingml/2006/main" xmlns:wne="http://schemas.microsoft.com/office/word/2006/wordml">
+  <w:endnote w:type="separator" w:id="0">
+    <w:p>
+      <w:pPr>
+        <w:spacing w:after="0" w:line="240" w:lineRule="auto"/>
+      </w:pPr>
+      <w:r>
+        <w:separator/>
+      </w:r>
+    </w:p>
+  </w:endnote>
+  <w:endnote w:type="continuationSeparator" w:id="1">
+    <w:p>
+      <w:pPr>
+        <w:spacing w:after="0" w:line="240" w:lineRule="auto"/>
+      </w:pPr>
+      <w:r>
+        <w:continuationSeparator/>
+      </w:r>
+    </w:p>
+  </w:endnote>
+</w:endnotes>
+</file>
+
+<file path=word/footnotes.xml><?xml version="1.0" encoding="utf-8"?>
+<w:footnotes xmlns:ve="http://schemas.openxmlformats.org/markup-compatibility/2006" xmlns:o="urn:schemas-microsoft-com:office:office" xmlns:r="http://schemas.openxmlformats.org/officeDocument/2006/relationships" xmlns:m="http://schemas.openxmlformats.org/officeDocument/2006/math" xmlns:v="urn:schemas-microsoft-com:vml" xmlns:wp="http://schemas.openxmlformats.org/drawingml/2006/wordprocessingDrawing" xmlns:w10="urn:schemas-microsoft-com:office:word" xmlns:w="http://schemas.openxmlformats.org/wordprocessingml/2006/main" xmlns:wne="http://schemas.microsoft.com/office/word/2006/wordml">
+  <w:footnote w:type="separator" w:id="0">
+    <w:p>
+      <w:pPr>
+        <w:spacing w:after="0" w:line="240" w:lineRule="auto"/>
+      </w:pPr>
+      <w:r>
+        <w:separator/>
+      </w:r>
+    </w:p>
+  </w:footnote>
+  <w:footnote w:type="continuationSeparator" w:id="1">
+    <w:p>
+      <w:pPr>
+        <w:spacing w:after="0" w:line="240" w:lineRule="auto"/>
+      </w:pPr>
+      <w:r>
+        <w:continuationSeparator/>
+      </w:r>
+    </w:p>
+  </w:footnote>
+</w:footnotes>
 </file>
 
 <file path=word/numbering.xml><?xml version="1.0" encoding="utf-8"?>
@@ -2358,6 +1928,68 @@
       <w:color w:val="4F81BD" w:themeColor="accent1"/>
       <w:sz w:val="18"/>
       <w:szCs w:val="18"/>
+    </w:rPr>
+  </w:style>
+  <w:style w:type="paragraph" w:styleId="Header">
+    <w:name w:val="header"/>
+    <w:basedOn w:val="Normal"/>
+    <w:link w:val="HeaderChar"/>
+    <w:uiPriority w:val="99"/>
+    <w:semiHidden/>
+    <w:unhideWhenUsed/>
+    <w:rsid w:val="006E4A74"/>
+    <w:pPr>
+      <w:tabs>
+        <w:tab w:val="center" w:pos="4536"/>
+        <w:tab w:val="right" w:pos="9072"/>
+      </w:tabs>
+      <w:spacing w:after="0" w:line="240" w:lineRule="auto"/>
+    </w:pPr>
+  </w:style>
+  <w:style w:type="character" w:customStyle="1" w:styleId="HeaderChar">
+    <w:name w:val="Header Char"/>
+    <w:basedOn w:val="DefaultParagraphFont"/>
+    <w:link w:val="Header"/>
+    <w:uiPriority w:val="99"/>
+    <w:semiHidden/>
+    <w:rsid w:val="006E4A74"/>
+  </w:style>
+  <w:style w:type="paragraph" w:styleId="Footer">
+    <w:name w:val="footer"/>
+    <w:basedOn w:val="Normal"/>
+    <w:link w:val="FooterChar"/>
+    <w:uiPriority w:val="99"/>
+    <w:semiHidden/>
+    <w:unhideWhenUsed/>
+    <w:rsid w:val="006E4A74"/>
+    <w:pPr>
+      <w:tabs>
+        <w:tab w:val="center" w:pos="4536"/>
+        <w:tab w:val="right" w:pos="9072"/>
+      </w:tabs>
+      <w:spacing w:after="0" w:line="240" w:lineRule="auto"/>
+    </w:pPr>
+  </w:style>
+  <w:style w:type="character" w:customStyle="1" w:styleId="FooterChar">
+    <w:name w:val="Footer Char"/>
+    <w:basedOn w:val="DefaultParagraphFont"/>
+    <w:link w:val="Footer"/>
+    <w:uiPriority w:val="99"/>
+    <w:semiHidden/>
+    <w:rsid w:val="006E4A74"/>
+  </w:style>
+  <w:style w:type="character" w:styleId="IntenseEmphasis">
+    <w:name w:val="Intense Emphasis"/>
+    <w:basedOn w:val="DefaultParagraphFont"/>
+    <w:uiPriority w:val="21"/>
+    <w:qFormat/>
+    <w:rsid w:val="006E4A74"/>
+    <w:rPr>
+      <w:b/>
+      <w:bCs/>
+      <w:i/>
+      <w:iCs/>
+      <w:color w:val="4F81BD" w:themeColor="accent1"/>
     </w:rPr>
   </w:style>
 </w:styles>

</xml_diff>

<commit_message>
Updates to the report =)
git-svn-id: file:///home/srv/www/butt.se/pnp/svn/trunk@215 f672c3ff-8b41-4f22-a4ab-2adcb4f732c7
</commit_message>
<xml_diff>
--- a/MachineAPI_DOC/Machine API.docx
+++ b/MachineAPI_DOC/Machine API.docx
@@ -60,7 +60,7 @@
     </w:p>
     <w:p>
       <w:r>
-        <w:t xml:space="preserve">The Machine API can do all of the things that is required of it. All goals were met. The outcome of the design and implementation is as desired, except for maybe a minor hassle when adding a command to the API since this requires changes in multiple files. </w:t>
+        <w:t>The Machine API can do all of the things that is required of it. All goals were met. The outcome of the design and implementation is as desired, except for maybe a minor hassle when adding a command to the API since this requires changes in multiple files.</w:t>
       </w:r>
     </w:p>
     <w:p>
@@ -196,7 +196,6 @@
       <w:r>
         <w:rPr>
           <w:noProof/>
-          <w:lang w:val="sv-SE" w:eastAsia="sv-SE"/>
         </w:rPr>
         <w:drawing>
           <wp:anchor distT="0" distB="0" distL="114300" distR="114300" simplePos="0" relativeHeight="251658240" behindDoc="0" locked="0" layoutInCell="1" allowOverlap="1">
@@ -400,6 +399,14 @@
       </w:r>
     </w:p>
     <w:p>
+      <w:pPr>
+        <w:pStyle w:val="Heading3"/>
+      </w:pPr>
+      <w:r>
+        <w:t>Commands</w:t>
+      </w:r>
+    </w:p>
+    <w:p>
       <w:r>
         <w:t xml:space="preserve">Creating a </w:t>
       </w:r>
@@ -422,134 +429,422 @@
     <w:p>
       <w:pPr>
         <w:pStyle w:val="ListParagraph"/>
-      </w:pPr>
-      <w:r>
+        <w:rPr>
+          <w:rFonts w:ascii="Courier New" w:hAnsi="Courier New" w:cs="Courier New"/>
+          <w:sz w:val="20"/>
+          <w:szCs w:val="20"/>
+        </w:rPr>
+      </w:pPr>
+      <w:r>
+        <w:rPr>
+          <w:rFonts w:ascii="Courier New" w:hAnsi="Courier New" w:cs="Courier New"/>
+          <w:sz w:val="20"/>
+          <w:szCs w:val="20"/>
+        </w:rPr>
         <w:t>#include "MachineController.h"</w:t>
       </w:r>
     </w:p>
     <w:p>
       <w:pPr>
         <w:pStyle w:val="ListParagraph"/>
-      </w:pPr>
-    </w:p>
-    <w:p>
-      <w:pPr>
-        <w:pStyle w:val="ListParagraph"/>
-      </w:pPr>
-      <w:r>
-        <w:t>string comPort = “com1”</w:t>
-      </w:r>
-      <w:r>
+        <w:rPr>
+          <w:rFonts w:ascii="Courier New" w:hAnsi="Courier New" w:cs="Courier New"/>
+          <w:sz w:val="20"/>
+          <w:szCs w:val="20"/>
+        </w:rPr>
+      </w:pPr>
+    </w:p>
+    <w:p>
+      <w:pPr>
+        <w:pStyle w:val="ListParagraph"/>
+        <w:rPr>
+          <w:rFonts w:ascii="Courier New" w:hAnsi="Courier New" w:cs="Courier New"/>
+          <w:color w:val="00B050"/>
+          <w:sz w:val="20"/>
+          <w:szCs w:val="20"/>
+        </w:rPr>
+      </w:pPr>
+      <w:r>
+        <w:rPr>
+          <w:rFonts w:ascii="Courier New" w:hAnsi="Courier New" w:cs="Courier New"/>
+          <w:sz w:val="20"/>
+          <w:szCs w:val="20"/>
+        </w:rPr>
+        <w:t xml:space="preserve">string comPort = </w:t>
+      </w:r>
+      <w:r>
+        <w:rPr>
+          <w:rFonts w:ascii="Courier New" w:hAnsi="Courier New" w:cs="Courier New"/>
+          <w:sz w:val="20"/>
+          <w:szCs w:val="20"/>
+        </w:rPr>
+        <w:t>“</w:t>
+      </w:r>
+      <w:r>
+        <w:rPr>
+          <w:rFonts w:ascii="Courier New" w:hAnsi="Courier New" w:cs="Courier New"/>
+          <w:sz w:val="20"/>
+          <w:szCs w:val="20"/>
+        </w:rPr>
+        <w:t>com1</w:t>
+      </w:r>
+      <w:r>
+        <w:rPr>
+          <w:rFonts w:ascii="Courier New" w:hAnsi="Courier New" w:cs="Courier New"/>
+          <w:sz w:val="20"/>
+          <w:szCs w:val="20"/>
+        </w:rPr>
+        <w:t xml:space="preserve">”; </w:t>
+      </w:r>
+      <w:r>
+        <w:rPr>
+          <w:rFonts w:ascii="Courier New" w:hAnsi="Courier New" w:cs="Courier New"/>
+          <w:color w:val="00B050"/>
+          <w:sz w:val="20"/>
+          <w:szCs w:val="20"/>
+        </w:rPr>
+        <w:t>// Which com-port the machine is connected to</w:t>
+      </w:r>
+    </w:p>
+    <w:p>
+      <w:pPr>
+        <w:pStyle w:val="ListParagraph"/>
+        <w:rPr>
+          <w:rFonts w:ascii="Courier New" w:hAnsi="Courier New" w:cs="Courier New"/>
+          <w:color w:val="00B050"/>
+          <w:sz w:val="20"/>
+          <w:szCs w:val="20"/>
+        </w:rPr>
+      </w:pPr>
+      <w:r>
+        <w:rPr>
+          <w:rFonts w:ascii="Courier New" w:hAnsi="Courier New" w:cs="Courier New"/>
+          <w:sz w:val="20"/>
+          <w:szCs w:val="20"/>
+        </w:rPr>
+        <w:t>MachineController mc(comPort);</w:t>
+      </w:r>
+      <w:r>
+        <w:rPr>
+          <w:rFonts w:ascii="Courier New" w:hAnsi="Courier New" w:cs="Courier New"/>
+          <w:sz w:val="20"/>
+          <w:szCs w:val="20"/>
+        </w:rPr>
+        <w:t xml:space="preserve"> </w:t>
+      </w:r>
+      <w:r>
+        <w:rPr>
+          <w:rFonts w:ascii="Courier New" w:hAnsi="Courier New" w:cs="Courier New"/>
+          <w:color w:val="00B050"/>
+          <w:sz w:val="20"/>
+          <w:szCs w:val="20"/>
+        </w:rPr>
+        <w:t>// Create a new machine controller instance</w:t>
+      </w:r>
+    </w:p>
+    <w:p>
+      <w:pPr>
+        <w:pStyle w:val="ListParagraph"/>
+        <w:rPr>
+          <w:rFonts w:ascii="Courier New" w:hAnsi="Courier New" w:cs="Courier New"/>
+          <w:sz w:val="20"/>
+          <w:szCs w:val="20"/>
+        </w:rPr>
+      </w:pPr>
+    </w:p>
+    <w:p>
+      <w:pPr>
+        <w:pStyle w:val="ListParagraph"/>
+        <w:rPr>
+          <w:rFonts w:ascii="Courier New" w:hAnsi="Courier New" w:cs="Courier New"/>
+          <w:color w:val="00B050"/>
+          <w:sz w:val="20"/>
+          <w:szCs w:val="20"/>
+        </w:rPr>
+      </w:pPr>
+      <w:r>
+        <w:rPr>
+          <w:rFonts w:ascii="Courier New" w:hAnsi="Courier New" w:cs="Courier New"/>
+          <w:color w:val="00B050"/>
+          <w:sz w:val="20"/>
+          <w:szCs w:val="20"/>
+        </w:rPr>
+        <w:t xml:space="preserve">/* </w:t>
+      </w:r>
+    </w:p>
+    <w:p>
+      <w:pPr>
+        <w:pStyle w:val="ListParagraph"/>
+        <w:rPr>
+          <w:rFonts w:ascii="Courier New" w:hAnsi="Courier New" w:cs="Courier New"/>
+          <w:color w:val="00B050"/>
+          <w:sz w:val="20"/>
+          <w:szCs w:val="20"/>
+        </w:rPr>
+      </w:pPr>
+      <w:r>
+        <w:rPr>
+          <w:rFonts w:ascii="Courier New" w:hAnsi="Courier New" w:cs="Courier New"/>
+          <w:color w:val="00B050"/>
+          <w:sz w:val="20"/>
+          <w:szCs w:val="20"/>
+        </w:rPr>
+        <w:t xml:space="preserve"> * Initialize the machine. This initializes the serial port and </w:t>
+      </w:r>
+    </w:p>
+    <w:p>
+      <w:pPr>
+        <w:pStyle w:val="ListParagraph"/>
+        <w:rPr>
+          <w:rFonts w:ascii="Courier New" w:hAnsi="Courier New" w:cs="Courier New"/>
+          <w:color w:val="00B050"/>
+          <w:sz w:val="20"/>
+          <w:szCs w:val="20"/>
+        </w:rPr>
+      </w:pPr>
+      <w:r>
+        <w:rPr>
+          <w:rFonts w:ascii="Courier New" w:hAnsi="Courier New" w:cs="Courier New"/>
+          <w:color w:val="00B050"/>
+          <w:sz w:val="20"/>
+          <w:szCs w:val="20"/>
+        </w:rPr>
+        <w:t xml:space="preserve"> * </w:t>
+      </w:r>
+      <w:r>
+        <w:rPr>
+          <w:rFonts w:ascii="Courier New" w:hAnsi="Courier New" w:cs="Courier New"/>
+          <w:color w:val="00B050"/>
+          <w:sz w:val="20"/>
+          <w:szCs w:val="20"/>
+        </w:rPr>
+        <w:t>issues a MachineInitCommand.</w:t>
+      </w:r>
+    </w:p>
+    <w:p>
+      <w:pPr>
+        <w:pStyle w:val="ListParagraph"/>
+        <w:rPr>
+          <w:rFonts w:ascii="Courier New" w:hAnsi="Courier New" w:cs="Courier New"/>
+          <w:color w:val="00B050"/>
+          <w:sz w:val="20"/>
+          <w:szCs w:val="20"/>
+        </w:rPr>
+      </w:pPr>
+      <w:r>
+        <w:rPr>
+          <w:rFonts w:ascii="Courier New" w:hAnsi="Courier New" w:cs="Courier New"/>
+          <w:color w:val="00B050"/>
+          <w:sz w:val="20"/>
+          <w:szCs w:val="20"/>
+        </w:rPr>
+        <w:t xml:space="preserve"> * When this is done the machine is ready to accept commands.</w:t>
+      </w:r>
+    </w:p>
+    <w:p>
+      <w:pPr>
+        <w:pStyle w:val="ListParagraph"/>
+        <w:rPr>
+          <w:rFonts w:ascii="Courier New" w:hAnsi="Courier New" w:cs="Courier New"/>
+          <w:color w:val="00B050"/>
+          <w:sz w:val="20"/>
+          <w:szCs w:val="20"/>
+        </w:rPr>
+      </w:pPr>
+      <w:r>
+        <w:rPr>
+          <w:rFonts w:ascii="Courier New" w:hAnsi="Courier New" w:cs="Courier New"/>
+          <w:color w:val="00B050"/>
+          <w:sz w:val="20"/>
+          <w:szCs w:val="20"/>
+        </w:rPr>
+        <w:t xml:space="preserve"> * This function returns true when the serial port is initialized, </w:t>
+      </w:r>
+    </w:p>
+    <w:p>
+      <w:pPr>
+        <w:pStyle w:val="ListParagraph"/>
+        <w:rPr>
+          <w:rFonts w:ascii="Courier New" w:hAnsi="Courier New" w:cs="Courier New"/>
+          <w:color w:val="00B050"/>
+          <w:sz w:val="20"/>
+          <w:szCs w:val="20"/>
+        </w:rPr>
+      </w:pPr>
+      <w:r>
+        <w:rPr>
+          <w:rFonts w:ascii="Courier New" w:hAnsi="Courier New" w:cs="Courier New"/>
+          <w:color w:val="00B050"/>
+          <w:sz w:val="20"/>
+          <w:szCs w:val="20"/>
+        </w:rPr>
+        <w:t xml:space="preserve"> </w:t>
+      </w:r>
+      <w:r>
+        <w:rPr>
+          <w:rFonts w:ascii="Courier New" w:hAnsi="Courier New" w:cs="Courier New"/>
+          <w:color w:val="00B050"/>
+          <w:sz w:val="20"/>
+          <w:szCs w:val="20"/>
+        </w:rPr>
+        <w:t xml:space="preserve">* but to know when the machine is ready a check for a MachineEvent </w:t>
+      </w:r>
+    </w:p>
+    <w:p>
+      <w:pPr>
+        <w:pStyle w:val="ListParagraph"/>
+        <w:rPr>
+          <w:rFonts w:ascii="Courier New" w:hAnsi="Courier New" w:cs="Courier New"/>
+          <w:color w:val="00B050"/>
+          <w:sz w:val="20"/>
+          <w:szCs w:val="20"/>
+        </w:rPr>
+      </w:pPr>
+      <w:r>
+        <w:rPr>
+          <w:rFonts w:ascii="Courier New" w:hAnsi="Courier New" w:cs="Courier New"/>
+          <w:color w:val="00B050"/>
+          <w:sz w:val="20"/>
+          <w:szCs w:val="20"/>
+        </w:rPr>
+        <w:t xml:space="preserve"> * </w:t>
+      </w:r>
+      <w:r>
+        <w:rPr>
+          <w:rFonts w:ascii="Courier New" w:hAnsi="Courier New" w:cs="Courier New"/>
+          <w:color w:val="00B050"/>
+          <w:sz w:val="20"/>
+          <w:szCs w:val="20"/>
+        </w:rPr>
+        <w:t>of type</w:t>
+      </w:r>
+      <w:r>
+        <w:rPr>
+          <w:rFonts w:ascii="Courier New" w:hAnsi="Courier New" w:cs="Courier New"/>
+          <w:color w:val="00B050"/>
+          <w:sz w:val="20"/>
+          <w:szCs w:val="20"/>
+        </w:rPr>
+        <w:t xml:space="preserve"> </w:t>
+      </w:r>
+      <w:r>
+        <w:rPr>
+          <w:rFonts w:ascii="Courier New" w:hAnsi="Courier New" w:cs="Courier New"/>
+          <w:color w:val="00B050"/>
+          <w:sz w:val="20"/>
+          <w:szCs w:val="20"/>
+        </w:rPr>
+        <w:t>EVENT_MACHINE_INITIALIZED needs to be done.</w:t>
+      </w:r>
+    </w:p>
+    <w:p>
+      <w:pPr>
+        <w:pStyle w:val="ListParagraph"/>
+        <w:rPr>
+          <w:rFonts w:ascii="Courier New" w:hAnsi="Courier New" w:cs="Courier New"/>
+          <w:color w:val="00B050"/>
+          <w:sz w:val="20"/>
+          <w:szCs w:val="20"/>
+        </w:rPr>
+      </w:pPr>
+      <w:r>
+        <w:rPr>
+          <w:rFonts w:ascii="Courier New" w:hAnsi="Courier New" w:cs="Courier New"/>
+          <w:color w:val="00B050"/>
+          <w:sz w:val="20"/>
+          <w:szCs w:val="20"/>
+        </w:rPr>
+        <w:t xml:space="preserve"> */</w:t>
+      </w:r>
+    </w:p>
+    <w:p>
+      <w:pPr>
+        <w:pStyle w:val="ListParagraph"/>
+        <w:rPr>
+          <w:rFonts w:ascii="Courier New" w:hAnsi="Courier New" w:cs="Courier New"/>
+          <w:sz w:val="20"/>
+          <w:szCs w:val="20"/>
+        </w:rPr>
+      </w:pPr>
+      <w:r>
+        <w:rPr>
+          <w:rFonts w:ascii="Courier New" w:hAnsi="Courier New" w:cs="Courier New"/>
+          <w:color w:val="17365D" w:themeColor="text2" w:themeShade="BF"/>
+          <w:sz w:val="20"/>
+          <w:szCs w:val="20"/>
+        </w:rPr>
+        <w:t>if</w:t>
+      </w:r>
+      <w:r>
+        <w:rPr>
+          <w:rFonts w:ascii="Courier New" w:hAnsi="Courier New" w:cs="Courier New"/>
+          <w:sz w:val="20"/>
+          <w:szCs w:val="20"/>
+        </w:rPr>
+        <w:t xml:space="preserve"> ( !mc.InitializeMachine() )</w:t>
+      </w:r>
+    </w:p>
+    <w:p>
+      <w:pPr>
+        <w:pStyle w:val="ListParagraph"/>
+        <w:rPr>
+          <w:rFonts w:ascii="Courier New" w:hAnsi="Courier New" w:cs="Courier New"/>
+          <w:sz w:val="20"/>
+          <w:szCs w:val="20"/>
+        </w:rPr>
+      </w:pPr>
+      <w:r>
+        <w:rPr>
+          <w:rFonts w:ascii="Courier New" w:hAnsi="Courier New" w:cs="Courier New"/>
+          <w:sz w:val="20"/>
+          <w:szCs w:val="20"/>
+        </w:rPr>
+        <w:t>{</w:t>
+      </w:r>
+    </w:p>
+    <w:p>
+      <w:pPr>
+        <w:pStyle w:val="ListParagraph"/>
+        <w:rPr>
+          <w:rFonts w:ascii="Courier New" w:hAnsi="Courier New" w:cs="Courier New"/>
+          <w:color w:val="00B050"/>
+          <w:sz w:val="20"/>
+          <w:szCs w:val="20"/>
+        </w:rPr>
+      </w:pPr>
+      <w:r>
+        <w:rPr>
+          <w:rFonts w:ascii="Courier New" w:hAnsi="Courier New" w:cs="Courier New"/>
+          <w:sz w:val="20"/>
+          <w:szCs w:val="20"/>
+        </w:rPr>
         <w:tab/>
       </w:r>
       <w:r>
-        <w:tab/>
-        <w:t>// Which com-port the machine is connected to</w:t>
-      </w:r>
-    </w:p>
-    <w:p>
-      <w:pPr>
-        <w:pStyle w:val="ListParagraph"/>
-      </w:pPr>
-      <w:r>
-        <w:t>MachineController mc(comPort);</w:t>
-      </w:r>
-      <w:r>
-        <w:tab/>
-        <w:t>// Create a new machine controller instance</w:t>
-      </w:r>
-    </w:p>
-    <w:p>
-      <w:pPr>
-        <w:pStyle w:val="ListParagraph"/>
-      </w:pPr>
-    </w:p>
-    <w:p>
-      <w:pPr>
-        <w:pStyle w:val="ListParagraph"/>
-      </w:pPr>
-      <w:r>
-        <w:t xml:space="preserve">/* </w:t>
-      </w:r>
-    </w:p>
-    <w:p>
-      <w:pPr>
-        <w:pStyle w:val="ListParagraph"/>
-      </w:pPr>
-      <w:r>
-        <w:t xml:space="preserve"> * Initialize the machine. This initializes the serial port and issues a MachineInitCommand.</w:t>
-      </w:r>
-    </w:p>
-    <w:p>
-      <w:pPr>
-        <w:pStyle w:val="ListParagraph"/>
-      </w:pPr>
-      <w:r>
-        <w:t xml:space="preserve"> * When this is done the machine is ready to accept commands.</w:t>
-      </w:r>
-    </w:p>
-    <w:p>
-      <w:pPr>
-        <w:pStyle w:val="ListParagraph"/>
-      </w:pPr>
-      <w:r>
-        <w:t xml:space="preserve"> * This function returns true when the serial port is initialized, </w:t>
-      </w:r>
-    </w:p>
-    <w:p>
-      <w:pPr>
-        <w:pStyle w:val="ListParagraph"/>
-      </w:pPr>
-      <w:r>
-        <w:t xml:space="preserve">* but to know when the machine is ready a check for a MachineEvent of type </w:t>
-      </w:r>
-    </w:p>
-    <w:p>
-      <w:pPr>
-        <w:pStyle w:val="ListParagraph"/>
-      </w:pPr>
-      <w:r>
-        <w:t>* EVENT_MACHINE_INITIALIZED needs to be done.</w:t>
-      </w:r>
-    </w:p>
-    <w:p>
-      <w:pPr>
-        <w:pStyle w:val="ListParagraph"/>
-      </w:pPr>
-      <w:r>
-        <w:t xml:space="preserve"> */</w:t>
-      </w:r>
-    </w:p>
-    <w:p>
-      <w:pPr>
-        <w:pStyle w:val="ListParagraph"/>
-      </w:pPr>
-      <w:r>
-        <w:t>if ( !mc.InitializeMachine() )</w:t>
-      </w:r>
-    </w:p>
-    <w:p>
-      <w:pPr>
-        <w:pStyle w:val="ListParagraph"/>
-      </w:pPr>
-      <w:r>
-        <w:t>{</w:t>
-      </w:r>
-    </w:p>
-    <w:p>
-      <w:pPr>
-        <w:pStyle w:val="ListParagraph"/>
-      </w:pPr>
-      <w:r>
-        <w:tab/>
+        <w:rPr>
+          <w:rFonts w:ascii="Courier New" w:hAnsi="Courier New" w:cs="Courier New"/>
+          <w:color w:val="00B050"/>
+          <w:sz w:val="20"/>
+          <w:szCs w:val="20"/>
+        </w:rPr>
         <w:t>// Machine failed to initialize</w:t>
       </w:r>
     </w:p>
     <w:p>
       <w:pPr>
         <w:pStyle w:val="ListParagraph"/>
-      </w:pPr>
-      <w:r>
+        <w:rPr>
+          <w:rFonts w:ascii="Courier New" w:hAnsi="Courier New" w:cs="Courier New"/>
+          <w:sz w:val="20"/>
+          <w:szCs w:val="20"/>
+        </w:rPr>
+      </w:pPr>
+      <w:r>
+        <w:rPr>
+          <w:rFonts w:ascii="Courier New" w:hAnsi="Courier New" w:cs="Courier New"/>
+          <w:sz w:val="20"/>
+          <w:szCs w:val="20"/>
+        </w:rPr>
         <w:tab/>
         <w:t>return;</w:t>
       </w:r>
@@ -557,47 +852,149 @@
     <w:p>
       <w:pPr>
         <w:pStyle w:val="ListParagraph"/>
-      </w:pPr>
-      <w:r>
+        <w:rPr>
+          <w:rFonts w:ascii="Courier New" w:hAnsi="Courier New" w:cs="Courier New"/>
+          <w:sz w:val="20"/>
+          <w:szCs w:val="20"/>
+        </w:rPr>
+      </w:pPr>
+      <w:r>
+        <w:rPr>
+          <w:rFonts w:ascii="Courier New" w:hAnsi="Courier New" w:cs="Courier New"/>
+          <w:sz w:val="20"/>
+          <w:szCs w:val="20"/>
+        </w:rPr>
         <w:t>}</w:t>
       </w:r>
     </w:p>
     <w:p>
       <w:pPr>
         <w:pStyle w:val="ListParagraph"/>
-      </w:pPr>
-      <w:r>
+        <w:rPr>
+          <w:rFonts w:ascii="Courier New" w:hAnsi="Courier New" w:cs="Courier New"/>
+          <w:color w:val="00B050"/>
+          <w:sz w:val="20"/>
+          <w:szCs w:val="20"/>
+        </w:rPr>
+      </w:pPr>
+      <w:r>
+        <w:rPr>
+          <w:rFonts w:ascii="Courier New" w:hAnsi="Courier New" w:cs="Courier New"/>
+          <w:color w:val="00B050"/>
+          <w:sz w:val="20"/>
+          <w:szCs w:val="20"/>
+        </w:rPr>
         <w:t xml:space="preserve">// Wait for the thread doing the initialization to complete. </w:t>
       </w:r>
     </w:p>
     <w:p>
       <w:pPr>
         <w:pStyle w:val="ListParagraph"/>
-      </w:pPr>
-      <w:r>
+        <w:rPr>
+          <w:rFonts w:ascii="Courier New" w:hAnsi="Courier New" w:cs="Courier New"/>
+          <w:color w:val="00B050"/>
+          <w:sz w:val="20"/>
+          <w:szCs w:val="20"/>
+        </w:rPr>
+      </w:pPr>
+      <w:r>
+        <w:rPr>
+          <w:rFonts w:ascii="Courier New" w:hAnsi="Courier New" w:cs="Courier New"/>
+          <w:color w:val="00B050"/>
+          <w:sz w:val="20"/>
+          <w:szCs w:val="20"/>
+        </w:rPr>
         <w:t xml:space="preserve">// (This is </w:t>
       </w:r>
       <w:r>
+        <w:rPr>
+          <w:rFonts w:ascii="Courier New" w:hAnsi="Courier New" w:cs="Courier New"/>
+          <w:color w:val="00B050"/>
+          <w:sz w:val="20"/>
+          <w:szCs w:val="20"/>
+        </w:rPr>
         <w:t xml:space="preserve">never required, </w:t>
       </w:r>
       <w:r>
-        <w:t xml:space="preserve">but no command can be issued until the </w:t>
-      </w:r>
-      <w:r>
+        <w:rPr>
+          <w:rFonts w:ascii="Courier New" w:hAnsi="Courier New" w:cs="Courier New"/>
+          <w:color w:val="00B050"/>
+          <w:sz w:val="20"/>
+          <w:szCs w:val="20"/>
+        </w:rPr>
+        <w:t xml:space="preserve">but no command can be issued until </w:t>
+      </w:r>
+    </w:p>
+    <w:p>
+      <w:pPr>
+        <w:pStyle w:val="ListParagraph"/>
+        <w:rPr>
+          <w:rFonts w:ascii="Courier New" w:hAnsi="Courier New" w:cs="Courier New"/>
+          <w:color w:val="00B050"/>
+          <w:sz w:val="20"/>
+          <w:szCs w:val="20"/>
+        </w:rPr>
+      </w:pPr>
+      <w:r>
+        <w:rPr>
+          <w:rFonts w:ascii="Courier New" w:hAnsi="Courier New" w:cs="Courier New"/>
+          <w:color w:val="00B050"/>
+          <w:sz w:val="20"/>
+          <w:szCs w:val="20"/>
+        </w:rPr>
+        <w:t xml:space="preserve">// </w:t>
+      </w:r>
+      <w:r>
+        <w:rPr>
+          <w:rFonts w:ascii="Courier New" w:hAnsi="Courier New" w:cs="Courier New"/>
+          <w:color w:val="00B050"/>
+          <w:sz w:val="20"/>
+          <w:szCs w:val="20"/>
+        </w:rPr>
+        <w:t xml:space="preserve">the </w:t>
+      </w:r>
+      <w:r>
+        <w:rPr>
+          <w:rFonts w:ascii="Courier New" w:hAnsi="Courier New" w:cs="Courier New"/>
+          <w:color w:val="00B050"/>
+          <w:sz w:val="20"/>
+          <w:szCs w:val="20"/>
+        </w:rPr>
         <w:t xml:space="preserve">current command </w:t>
       </w:r>
       <w:r>
+        <w:rPr>
+          <w:rFonts w:ascii="Courier New" w:hAnsi="Courier New" w:cs="Courier New"/>
+          <w:color w:val="00B050"/>
+          <w:sz w:val="20"/>
+          <w:szCs w:val="20"/>
+        </w:rPr>
         <w:t>is done)</w:t>
       </w:r>
     </w:p>
     <w:p>
       <w:pPr>
         <w:pStyle w:val="ListParagraph"/>
-      </w:pPr>
-      <w:r>
+        <w:rPr>
+          <w:rFonts w:ascii="Courier New" w:hAnsi="Courier New" w:cs="Courier New"/>
+          <w:sz w:val="20"/>
+          <w:szCs w:val="20"/>
+        </w:rPr>
+      </w:pPr>
+      <w:r>
+        <w:rPr>
+          <w:rFonts w:ascii="Courier New" w:hAnsi="Courier New" w:cs="Courier New"/>
+          <w:sz w:val="20"/>
+          <w:szCs w:val="20"/>
+        </w:rPr>
         <w:t>mc.Wait();</w:t>
       </w:r>
       <w:r>
+        <w:rPr>
+          <w:rFonts w:ascii="Courier New" w:hAnsi="Courier New" w:cs="Courier New"/>
+          <w:sz w:val="20"/>
+          <w:szCs w:val="20"/>
+        </w:rPr>
         <w:t xml:space="preserve"> </w:t>
       </w:r>
     </w:p>
@@ -618,81 +1015,145 @@
     <w:p>
       <w:pPr>
         <w:pStyle w:val="ListParagraph"/>
-      </w:pPr>
-      <w:r>
+        <w:rPr>
+          <w:rFonts w:ascii="Courier New" w:hAnsi="Courier New" w:cs="Courier New"/>
+          <w:color w:val="00B050"/>
+          <w:sz w:val="20"/>
+          <w:szCs w:val="20"/>
+        </w:rPr>
+      </w:pPr>
+      <w:r>
+        <w:rPr>
+          <w:rFonts w:ascii="Courier New" w:hAnsi="Courier New" w:cs="Courier New"/>
+          <w:color w:val="00B050"/>
+          <w:sz w:val="20"/>
+          <w:szCs w:val="20"/>
+        </w:rPr>
         <w:t>// Move to x,y,z = ( 10000, 20000, 1000) µm from origo</w:t>
       </w:r>
     </w:p>
     <w:p>
       <w:pPr>
         <w:pStyle w:val="ListParagraph"/>
-      </w:pPr>
-      <w:r>
-        <w:t>MachineMoveAllCommand</w:t>
-      </w:r>
-      <w:r>
-        <w:t xml:space="preserve"> cmd</w:t>
-      </w:r>
-      <w:r>
-        <w:t>(</w:t>
-      </w:r>
-      <w:r>
-        <w:t>10000</w:t>
-      </w:r>
-      <w:r>
-        <w:t>,</w:t>
-      </w:r>
-      <w:r>
-        <w:t xml:space="preserve"> 20000</w:t>
-      </w:r>
-      <w:r>
-        <w:t xml:space="preserve">, </w:t>
-      </w:r>
-      <w:r>
-        <w:t>1000</w:t>
-      </w:r>
-      <w:r>
-        <w:t>)</w:t>
-      </w:r>
-      <w:r>
-        <w:t xml:space="preserve">; </w:t>
-      </w:r>
-    </w:p>
-    <w:p>
-      <w:pPr>
-        <w:pStyle w:val="ListParagraph"/>
-      </w:pPr>
-    </w:p>
-    <w:p>
-      <w:pPr>
-        <w:pStyle w:val="ListParagraph"/>
-      </w:pPr>
-      <w:r>
+        <w:rPr>
+          <w:rFonts w:ascii="Courier New" w:hAnsi="Courier New" w:cs="Courier New"/>
+          <w:sz w:val="20"/>
+          <w:szCs w:val="20"/>
+        </w:rPr>
+      </w:pPr>
+      <w:r>
+        <w:rPr>
+          <w:rFonts w:ascii="Courier New" w:hAnsi="Courier New" w:cs="Courier New"/>
+          <w:sz w:val="20"/>
+          <w:szCs w:val="20"/>
+        </w:rPr>
+        <w:t xml:space="preserve">MachineMoveAllCommand cmd(10000, 20000, 1000); </w:t>
+      </w:r>
+    </w:p>
+    <w:p>
+      <w:pPr>
+        <w:pStyle w:val="ListParagraph"/>
+        <w:rPr>
+          <w:rFonts w:ascii="Courier New" w:hAnsi="Courier New" w:cs="Courier New"/>
+          <w:sz w:val="20"/>
+          <w:szCs w:val="20"/>
+        </w:rPr>
+      </w:pPr>
+    </w:p>
+    <w:p>
+      <w:pPr>
+        <w:pStyle w:val="ListParagraph"/>
+        <w:rPr>
+          <w:rFonts w:ascii="Courier New" w:hAnsi="Courier New" w:cs="Courier New"/>
+          <w:color w:val="00B050"/>
+          <w:sz w:val="20"/>
+          <w:szCs w:val="20"/>
+        </w:rPr>
+      </w:pPr>
+      <w:r>
+        <w:rPr>
+          <w:rFonts w:ascii="Courier New" w:hAnsi="Courier New" w:cs="Courier New"/>
+          <w:sz w:val="20"/>
+          <w:szCs w:val="20"/>
+        </w:rPr>
         <w:t xml:space="preserve">mc.RunCommand(cmd); </w:t>
       </w:r>
       <w:r>
+        <w:rPr>
+          <w:rFonts w:ascii="Courier New" w:hAnsi="Courier New" w:cs="Courier New"/>
+          <w:sz w:val="20"/>
+          <w:szCs w:val="20"/>
+        </w:rPr>
         <w:tab/>
+      </w:r>
+      <w:r>
+        <w:rPr>
+          <w:rFonts w:ascii="Courier New" w:hAnsi="Courier New" w:cs="Courier New"/>
+          <w:color w:val="00B050"/>
+          <w:sz w:val="20"/>
+          <w:szCs w:val="20"/>
+        </w:rPr>
         <w:t>// Validate and run the command.</w:t>
       </w:r>
     </w:p>
     <w:p>
       <w:pPr>
         <w:pStyle w:val="ListParagraph"/>
-      </w:pPr>
-      <w:r>
+        <w:rPr>
+          <w:rFonts w:ascii="Courier New" w:hAnsi="Courier New" w:cs="Courier New"/>
+          <w:color w:val="00B050"/>
+          <w:sz w:val="20"/>
+          <w:szCs w:val="20"/>
+        </w:rPr>
+      </w:pPr>
+      <w:r>
+        <w:rPr>
+          <w:rFonts w:ascii="Courier New" w:hAnsi="Courier New" w:cs="Courier New"/>
+          <w:sz w:val="20"/>
+          <w:szCs w:val="20"/>
+        </w:rPr>
         <w:t>mc.Wait();</w:t>
       </w:r>
       <w:r>
+        <w:rPr>
+          <w:rFonts w:ascii="Courier New" w:hAnsi="Courier New" w:cs="Courier New"/>
+          <w:sz w:val="20"/>
+          <w:szCs w:val="20"/>
+        </w:rPr>
         <w:tab/>
       </w:r>
       <w:r>
+        <w:rPr>
+          <w:rFonts w:ascii="Courier New" w:hAnsi="Courier New" w:cs="Courier New"/>
+          <w:sz w:val="20"/>
+          <w:szCs w:val="20"/>
+        </w:rPr>
         <w:tab/>
       </w:r>
       <w:r>
+        <w:rPr>
+          <w:rFonts w:ascii="Courier New" w:hAnsi="Courier New" w:cs="Courier New"/>
+          <w:sz w:val="20"/>
+          <w:szCs w:val="20"/>
+        </w:rPr>
         <w:tab/>
+      </w:r>
+      <w:r>
+        <w:rPr>
+          <w:rFonts w:ascii="Courier New" w:hAnsi="Courier New" w:cs="Courier New"/>
+          <w:color w:val="00B050"/>
+          <w:sz w:val="20"/>
+          <w:szCs w:val="20"/>
+        </w:rPr>
         <w:t>// Wait for the machine to finish.</w:t>
       </w:r>
       <w:r>
+        <w:rPr>
+          <w:rFonts w:ascii="Courier New" w:hAnsi="Courier New" w:cs="Courier New"/>
+          <w:color w:val="00B050"/>
+          <w:sz w:val="20"/>
+          <w:szCs w:val="20"/>
+        </w:rPr>
         <w:t xml:space="preserve"> (Optional)</w:t>
       </w:r>
     </w:p>
@@ -710,376 +1171,2005 @@
     <w:p>
       <w:pPr>
         <w:pStyle w:val="ListParagraph"/>
-      </w:pPr>
-      <w:r>
+        <w:rPr>
+          <w:rFonts w:ascii="Courier New" w:hAnsi="Courier New" w:cs="Courier New"/>
+          <w:color w:val="00B050"/>
+          <w:sz w:val="20"/>
+          <w:szCs w:val="20"/>
+        </w:rPr>
+      </w:pPr>
+      <w:r>
+        <w:rPr>
+          <w:rFonts w:ascii="Courier New" w:hAnsi="Courier New" w:cs="Courier New"/>
+          <w:sz w:val="20"/>
+          <w:szCs w:val="20"/>
+        </w:rPr>
         <w:t>MachinePolygon mp;</w:t>
       </w:r>
       <w:r>
+        <w:rPr>
+          <w:rFonts w:ascii="Courier New" w:hAnsi="Courier New" w:cs="Courier New"/>
+          <w:sz w:val="20"/>
+          <w:szCs w:val="20"/>
+        </w:rPr>
         <w:tab/>
       </w:r>
       <w:r>
+        <w:rPr>
+          <w:rFonts w:ascii="Courier New" w:hAnsi="Courier New" w:cs="Courier New"/>
+          <w:color w:val="00B050"/>
+          <w:sz w:val="20"/>
+          <w:szCs w:val="20"/>
+        </w:rPr>
+        <w:t xml:space="preserve">// Create a polygon to define </w:t>
+      </w:r>
+      <w:r>
+        <w:rPr>
+          <w:rFonts w:ascii="Courier New" w:hAnsi="Courier New" w:cs="Courier New"/>
+          <w:color w:val="00B050"/>
+          <w:sz w:val="20"/>
+          <w:szCs w:val="20"/>
+        </w:rPr>
+        <w:t>the path</w:t>
+      </w:r>
+    </w:p>
+    <w:p>
+      <w:pPr>
+        <w:pStyle w:val="ListParagraph"/>
+        <w:rPr>
+          <w:rFonts w:ascii="Courier New" w:hAnsi="Courier New" w:cs="Courier New"/>
+          <w:sz w:val="20"/>
+          <w:szCs w:val="20"/>
+        </w:rPr>
+      </w:pPr>
+      <w:r>
+        <w:rPr>
+          <w:rFonts w:ascii="Courier New" w:hAnsi="Courier New" w:cs="Courier New"/>
+          <w:color w:val="00B050"/>
+          <w:sz w:val="20"/>
+          <w:szCs w:val="20"/>
+        </w:rPr>
+        <w:t xml:space="preserve">// Add points to the </w:t>
+      </w:r>
+      <w:r>
+        <w:rPr>
+          <w:rFonts w:ascii="Courier New" w:hAnsi="Courier New" w:cs="Courier New"/>
+          <w:color w:val="00B050"/>
+          <w:sz w:val="20"/>
+          <w:szCs w:val="20"/>
+        </w:rPr>
+        <w:t>polygon:</w:t>
+      </w:r>
+    </w:p>
+    <w:p>
+      <w:pPr>
+        <w:pStyle w:val="ListParagraph"/>
+        <w:rPr>
+          <w:rFonts w:ascii="Courier New" w:hAnsi="Courier New" w:cs="Courier New"/>
+          <w:color w:val="00B050"/>
+          <w:sz w:val="20"/>
+          <w:szCs w:val="20"/>
+        </w:rPr>
+      </w:pPr>
+      <w:r>
+        <w:rPr>
+          <w:rFonts w:ascii="Courier New" w:hAnsi="Courier New" w:cs="Courier New"/>
+          <w:sz w:val="20"/>
+          <w:szCs w:val="20"/>
+        </w:rPr>
+        <w:t>mp.AddPoint(MachinePolygonPoint(10000, 10000));</w:t>
+      </w:r>
+      <w:r>
+        <w:rPr>
+          <w:rFonts w:ascii="Courier New" w:hAnsi="Courier New" w:cs="Courier New"/>
+          <w:sz w:val="20"/>
+          <w:szCs w:val="20"/>
+        </w:rPr>
         <w:tab/>
       </w:r>
       <w:r>
+        <w:rPr>
+          <w:rFonts w:ascii="Courier New" w:hAnsi="Courier New" w:cs="Courier New"/>
+          <w:color w:val="00B050"/>
+          <w:sz w:val="20"/>
+          <w:szCs w:val="20"/>
+        </w:rPr>
+        <w:t>// Index 0</w:t>
+      </w:r>
+    </w:p>
+    <w:p>
+      <w:pPr>
+        <w:pStyle w:val="ListParagraph"/>
+        <w:rPr>
+          <w:rFonts w:ascii="Courier New" w:hAnsi="Courier New" w:cs="Courier New"/>
+          <w:sz w:val="20"/>
+          <w:szCs w:val="20"/>
+        </w:rPr>
+      </w:pPr>
+      <w:r>
+        <w:rPr>
+          <w:rFonts w:ascii="Courier New" w:hAnsi="Courier New" w:cs="Courier New"/>
+          <w:sz w:val="20"/>
+          <w:szCs w:val="20"/>
+        </w:rPr>
+        <w:t>mp.AddPoint(MachinePolygonPoint(10000, 50000));</w:t>
+      </w:r>
+    </w:p>
+    <w:p>
+      <w:pPr>
+        <w:pStyle w:val="ListParagraph"/>
+        <w:rPr>
+          <w:rFonts w:ascii="Courier New" w:hAnsi="Courier New" w:cs="Courier New"/>
+          <w:sz w:val="20"/>
+          <w:szCs w:val="20"/>
+        </w:rPr>
+      </w:pPr>
+      <w:r>
+        <w:rPr>
+          <w:rFonts w:ascii="Courier New" w:hAnsi="Courier New" w:cs="Courier New"/>
+          <w:sz w:val="20"/>
+          <w:szCs w:val="20"/>
+        </w:rPr>
+        <w:t>mp.AddPoint(MachinePolygonPoint(20000, 50000));</w:t>
+      </w:r>
+    </w:p>
+    <w:p>
+      <w:pPr>
+        <w:pStyle w:val="ListParagraph"/>
+        <w:rPr>
+          <w:rFonts w:ascii="Courier New" w:hAnsi="Courier New" w:cs="Courier New"/>
+          <w:sz w:val="20"/>
+          <w:szCs w:val="20"/>
+        </w:rPr>
+      </w:pPr>
+      <w:r>
+        <w:rPr>
+          <w:rFonts w:ascii="Courier New" w:hAnsi="Courier New" w:cs="Courier New"/>
+          <w:sz w:val="20"/>
+          <w:szCs w:val="20"/>
+        </w:rPr>
+        <w:t>mp.AddPoint(MachinePolygonPoint(20000, 10000));</w:t>
+      </w:r>
+    </w:p>
+    <w:p>
+      <w:pPr>
+        <w:pStyle w:val="ListParagraph"/>
+        <w:rPr>
+          <w:rFonts w:ascii="Courier New" w:hAnsi="Courier New" w:cs="Courier New"/>
+          <w:sz w:val="20"/>
+          <w:szCs w:val="20"/>
+        </w:rPr>
+      </w:pPr>
+      <w:r>
+        <w:rPr>
+          <w:rFonts w:ascii="Courier New" w:hAnsi="Courier New" w:cs="Courier New"/>
+          <w:sz w:val="20"/>
+          <w:szCs w:val="20"/>
+        </w:rPr>
+        <w:t>mp.AddPoint(MachinePolygonPoint(30000, 10000));</w:t>
+      </w:r>
+    </w:p>
+    <w:p>
+      <w:pPr>
+        <w:pStyle w:val="ListParagraph"/>
+        <w:rPr>
+          <w:rFonts w:ascii="Courier New" w:hAnsi="Courier New" w:cs="Courier New"/>
+          <w:sz w:val="20"/>
+          <w:szCs w:val="20"/>
+        </w:rPr>
+      </w:pPr>
+      <w:r>
+        <w:rPr>
+          <w:rFonts w:ascii="Courier New" w:hAnsi="Courier New" w:cs="Courier New"/>
+          <w:sz w:val="20"/>
+          <w:szCs w:val="20"/>
+        </w:rPr>
+        <w:t>mp.AddPoint(MachinePolygonPoint(30000, 50000));</w:t>
+      </w:r>
+    </w:p>
+    <w:p>
+      <w:pPr>
+        <w:pStyle w:val="ListParagraph"/>
+        <w:rPr>
+          <w:rFonts w:ascii="Courier New" w:hAnsi="Courier New" w:cs="Courier New"/>
+          <w:sz w:val="20"/>
+          <w:szCs w:val="20"/>
+        </w:rPr>
+      </w:pPr>
+      <w:r>
+        <w:rPr>
+          <w:rFonts w:ascii="Courier New" w:hAnsi="Courier New" w:cs="Courier New"/>
+          <w:sz w:val="20"/>
+          <w:szCs w:val="20"/>
+        </w:rPr>
+        <w:t>mp.AddPoint(MachinePolygonPoint(40000, 50000));</w:t>
+      </w:r>
+    </w:p>
+    <w:p>
+      <w:pPr>
+        <w:pStyle w:val="ListParagraph"/>
+        <w:rPr>
+          <w:rFonts w:ascii="Courier New" w:hAnsi="Courier New" w:cs="Courier New"/>
+          <w:color w:val="00B050"/>
+          <w:sz w:val="20"/>
+          <w:szCs w:val="20"/>
+        </w:rPr>
+      </w:pPr>
+      <w:r>
+        <w:rPr>
+          <w:rFonts w:ascii="Courier New" w:hAnsi="Courier New" w:cs="Courier New"/>
+          <w:sz w:val="20"/>
+          <w:szCs w:val="20"/>
+        </w:rPr>
+        <w:t>mp.AddPoint(MachinePolygonPoint(40000, 10000));</w:t>
+      </w:r>
+      <w:r>
+        <w:rPr>
+          <w:rFonts w:ascii="Courier New" w:hAnsi="Courier New" w:cs="Courier New"/>
+          <w:sz w:val="20"/>
+          <w:szCs w:val="20"/>
+        </w:rPr>
+        <w:t xml:space="preserve"> </w:t>
+      </w:r>
+      <w:r>
+        <w:rPr>
+          <w:rFonts w:ascii="Courier New" w:hAnsi="Courier New" w:cs="Courier New"/>
+          <w:color w:val="00B050"/>
+          <w:sz w:val="20"/>
+          <w:szCs w:val="20"/>
+        </w:rPr>
+        <w:t>// Index 7</w:t>
+      </w:r>
+    </w:p>
+    <w:p>
+      <w:pPr>
+        <w:pStyle w:val="ListParagraph"/>
+        <w:rPr>
+          <w:rFonts w:ascii="Courier New" w:hAnsi="Courier New" w:cs="Courier New"/>
+          <w:sz w:val="20"/>
+          <w:szCs w:val="20"/>
+        </w:rPr>
+      </w:pPr>
+    </w:p>
+    <w:p>
+      <w:pPr>
+        <w:pStyle w:val="ListParagraph"/>
+        <w:rPr>
+          <w:rFonts w:ascii="Courier New" w:hAnsi="Courier New" w:cs="Courier New"/>
+          <w:color w:val="00B050"/>
+          <w:sz w:val="20"/>
+          <w:szCs w:val="20"/>
+        </w:rPr>
+      </w:pPr>
+      <w:r>
+        <w:rPr>
+          <w:rFonts w:ascii="Courier New" w:hAnsi="Courier New" w:cs="Courier New"/>
+          <w:sz w:val="20"/>
+          <w:szCs w:val="20"/>
+        </w:rPr>
+        <w:t xml:space="preserve">mp.DelPoint(0); </w:t>
+      </w:r>
+      <w:r>
+        <w:rPr>
+          <w:rFonts w:ascii="Courier New" w:hAnsi="Courier New" w:cs="Courier New"/>
+          <w:sz w:val="20"/>
+          <w:szCs w:val="20"/>
+        </w:rPr>
         <w:tab/>
       </w:r>
       <w:r>
+        <w:rPr>
+          <w:rFonts w:ascii="Courier New" w:hAnsi="Courier New" w:cs="Courier New"/>
+          <w:color w:val="00B050"/>
+          <w:sz w:val="20"/>
+          <w:szCs w:val="20"/>
+        </w:rPr>
+        <w:t>// Delete the point on the polygon with index 0</w:t>
+      </w:r>
+    </w:p>
+    <w:p>
+      <w:pPr>
+        <w:pStyle w:val="ListParagraph"/>
+        <w:rPr>
+          <w:rFonts w:ascii="Courier New" w:hAnsi="Courier New" w:cs="Courier New"/>
+          <w:color w:val="00B050"/>
+          <w:sz w:val="20"/>
+          <w:szCs w:val="20"/>
+        </w:rPr>
+      </w:pPr>
+      <w:r>
+        <w:rPr>
+          <w:rFonts w:ascii="Courier New" w:hAnsi="Courier New" w:cs="Courier New"/>
+          <w:color w:val="00B050"/>
+          <w:sz w:val="20"/>
+          <w:szCs w:val="20"/>
+        </w:rPr>
+        <w:t xml:space="preserve">// </w:t>
+      </w:r>
+      <w:r>
+        <w:rPr>
+          <w:rFonts w:ascii="Courier New" w:hAnsi="Courier New" w:cs="Courier New"/>
+          <w:color w:val="00B050"/>
+          <w:sz w:val="20"/>
+          <w:szCs w:val="20"/>
+        </w:rPr>
+        <w:t>(</w:t>
+      </w:r>
+      <w:r>
+        <w:rPr>
+          <w:rFonts w:ascii="Courier New" w:hAnsi="Courier New" w:cs="Courier New"/>
+          <w:color w:val="00B050"/>
+          <w:sz w:val="20"/>
+          <w:szCs w:val="20"/>
+        </w:rPr>
+        <w:t>The point that used to be index 1 has now been moved to index 0</w:t>
+      </w:r>
+      <w:r>
+        <w:rPr>
+          <w:rFonts w:ascii="Courier New" w:hAnsi="Courier New" w:cs="Courier New"/>
+          <w:color w:val="00B050"/>
+          <w:sz w:val="20"/>
+          <w:szCs w:val="20"/>
+        </w:rPr>
+        <w:t>)</w:t>
+      </w:r>
+    </w:p>
+    <w:p>
+      <w:pPr>
+        <w:pStyle w:val="ListParagraph"/>
+        <w:rPr>
+          <w:rFonts w:ascii="Courier New" w:hAnsi="Courier New" w:cs="Courier New"/>
+          <w:sz w:val="20"/>
+          <w:szCs w:val="20"/>
+        </w:rPr>
+      </w:pPr>
+    </w:p>
+    <w:p>
+      <w:pPr>
+        <w:pStyle w:val="ListParagraph"/>
+        <w:rPr>
+          <w:rFonts w:ascii="Courier New" w:hAnsi="Courier New" w:cs="Courier New"/>
+          <w:color w:val="00B050"/>
+          <w:sz w:val="20"/>
+          <w:szCs w:val="20"/>
+        </w:rPr>
+      </w:pPr>
+      <w:r>
+        <w:rPr>
+          <w:rFonts w:ascii="Courier New" w:hAnsi="Courier New" w:cs="Courier New"/>
+          <w:sz w:val="20"/>
+          <w:szCs w:val="20"/>
+        </w:rPr>
+        <w:t xml:space="preserve">mp.DelPoint(1); </w:t>
+      </w:r>
+      <w:r>
+        <w:rPr>
+          <w:rFonts w:ascii="Courier New" w:hAnsi="Courier New" w:cs="Courier New"/>
+          <w:sz w:val="20"/>
+          <w:szCs w:val="20"/>
+        </w:rPr>
         <w:tab/>
       </w:r>
       <w:r>
+        <w:rPr>
+          <w:rFonts w:ascii="Courier New" w:hAnsi="Courier New" w:cs="Courier New"/>
+          <w:color w:val="00B050"/>
+          <w:sz w:val="20"/>
+          <w:szCs w:val="20"/>
+        </w:rPr>
+        <w:t>// Delete the point on the polygon with index 1</w:t>
+      </w:r>
+    </w:p>
+    <w:p>
+      <w:pPr>
+        <w:pStyle w:val="ListParagraph"/>
+        <w:rPr>
+          <w:rFonts w:ascii="Courier New" w:hAnsi="Courier New" w:cs="Courier New"/>
+          <w:sz w:val="20"/>
+          <w:szCs w:val="20"/>
+        </w:rPr>
+      </w:pPr>
+    </w:p>
+    <w:p>
+      <w:pPr>
+        <w:pStyle w:val="ListParagraph"/>
+        <w:rPr>
+          <w:rFonts w:ascii="Courier New" w:hAnsi="Courier New" w:cs="Courier New"/>
+          <w:color w:val="00B050"/>
+          <w:sz w:val="20"/>
+          <w:szCs w:val="20"/>
+        </w:rPr>
+      </w:pPr>
+      <w:r>
+        <w:rPr>
+          <w:rFonts w:ascii="Courier New" w:hAnsi="Courier New" w:cs="Courier New"/>
+          <w:color w:val="00B050"/>
+          <w:sz w:val="20"/>
+          <w:szCs w:val="20"/>
+        </w:rPr>
+        <w:t>// Create a polygon dispense command from the polygon</w:t>
+      </w:r>
+    </w:p>
+    <w:p>
+      <w:pPr>
+        <w:pStyle w:val="ListParagraph"/>
+        <w:rPr>
+          <w:rFonts w:ascii="Courier New" w:hAnsi="Courier New" w:cs="Courier New"/>
+          <w:sz w:val="20"/>
+          <w:szCs w:val="20"/>
+        </w:rPr>
+      </w:pPr>
+      <w:r>
+        <w:rPr>
+          <w:rFonts w:ascii="Courier New" w:hAnsi="Courier New" w:cs="Courier New"/>
+          <w:sz w:val="20"/>
+          <w:szCs w:val="20"/>
+        </w:rPr>
+        <w:t xml:space="preserve">MachinePolygonDispenceCommand cmd(mp); </w:t>
+      </w:r>
+    </w:p>
+    <w:p>
+      <w:pPr>
+        <w:pStyle w:val="ListParagraph"/>
+        <w:rPr>
+          <w:rFonts w:ascii="Courier New" w:hAnsi="Courier New" w:cs="Courier New"/>
+          <w:sz w:val="20"/>
+          <w:szCs w:val="20"/>
+        </w:rPr>
+      </w:pPr>
+    </w:p>
+    <w:p>
+      <w:pPr>
+        <w:pStyle w:val="ListParagraph"/>
+        <w:rPr>
+          <w:rFonts w:ascii="Courier New" w:hAnsi="Courier New" w:cs="Courier New"/>
+          <w:sz w:val="20"/>
+          <w:szCs w:val="20"/>
+        </w:rPr>
+      </w:pPr>
+      <w:r>
+        <w:rPr>
+          <w:rFonts w:ascii="Courier New" w:hAnsi="Courier New" w:cs="Courier New"/>
+          <w:sz w:val="20"/>
+          <w:szCs w:val="20"/>
+        </w:rPr>
+        <w:t>mc.RunCommand(cmd);</w:t>
+      </w:r>
+    </w:p>
+    <w:p>
+      <w:pPr>
+        <w:pStyle w:val="ListParagraph"/>
+        <w:rPr>
+          <w:rFonts w:ascii="Courier New" w:hAnsi="Courier New" w:cs="Courier New"/>
+          <w:sz w:val="20"/>
+          <w:szCs w:val="20"/>
+        </w:rPr>
+      </w:pPr>
+      <w:r>
+        <w:rPr>
+          <w:rFonts w:ascii="Courier New" w:hAnsi="Courier New" w:cs="Courier New"/>
+          <w:sz w:val="20"/>
+          <w:szCs w:val="20"/>
+        </w:rPr>
+        <w:t>mc.Wait();</w:t>
+      </w:r>
+    </w:p>
+    <w:p>
+      <w:r>
+        <w:t>Wrapping several commands into one</w:t>
+      </w:r>
+    </w:p>
+    <w:p>
+      <w:pPr>
+        <w:pStyle w:val="ListParagraph"/>
+        <w:rPr>
+          <w:rFonts w:ascii="Courier New" w:hAnsi="Courier New" w:cs="Courier New"/>
+          <w:color w:val="00B050"/>
+          <w:sz w:val="20"/>
+          <w:szCs w:val="20"/>
+        </w:rPr>
+      </w:pPr>
+      <w:r>
+        <w:rPr>
+          <w:rFonts w:ascii="Courier New" w:hAnsi="Courier New" w:cs="Courier New"/>
+          <w:color w:val="00B050"/>
+          <w:sz w:val="20"/>
+          <w:szCs w:val="20"/>
+        </w:rPr>
+        <w:t>// Create a few commands</w:t>
+      </w:r>
+    </w:p>
+    <w:p>
+      <w:pPr>
+        <w:pStyle w:val="ListParagraph"/>
+        <w:rPr>
+          <w:rFonts w:ascii="Courier New" w:hAnsi="Courier New" w:cs="Courier New"/>
+          <w:sz w:val="20"/>
+          <w:szCs w:val="20"/>
+        </w:rPr>
+      </w:pPr>
+      <w:r>
+        <w:rPr>
+          <w:rFonts w:ascii="Courier New" w:hAnsi="Courier New" w:cs="Courier New"/>
+          <w:sz w:val="20"/>
+          <w:szCs w:val="20"/>
+        </w:rPr>
+        <w:t>MachineMoveAbsoluteCommand moveX(AXIS_X, 10000);</w:t>
+      </w:r>
+    </w:p>
+    <w:p>
+      <w:pPr>
+        <w:pStyle w:val="ListParagraph"/>
+        <w:rPr>
+          <w:rFonts w:ascii="Courier New" w:hAnsi="Courier New" w:cs="Courier New"/>
+          <w:sz w:val="20"/>
+          <w:szCs w:val="20"/>
+        </w:rPr>
+      </w:pPr>
+      <w:r>
+        <w:rPr>
+          <w:rFonts w:ascii="Courier New" w:hAnsi="Courier New" w:cs="Courier New"/>
+          <w:sz w:val="20"/>
+          <w:szCs w:val="20"/>
+        </w:rPr>
+        <w:t>MachineMoveAbsoluteCommand moveY(AXIS_Y, 20000);</w:t>
+      </w:r>
+    </w:p>
+    <w:p>
+      <w:pPr>
+        <w:pStyle w:val="ListParagraph"/>
+        <w:rPr>
+          <w:rFonts w:ascii="Courier New" w:hAnsi="Courier New" w:cs="Courier New"/>
+          <w:sz w:val="20"/>
+          <w:szCs w:val="20"/>
+        </w:rPr>
+      </w:pPr>
+      <w:r>
+        <w:rPr>
+          <w:rFonts w:ascii="Courier New" w:hAnsi="Courier New" w:cs="Courier New"/>
+          <w:sz w:val="20"/>
+          <w:szCs w:val="20"/>
+        </w:rPr>
+        <w:t>MachineMoveAbsoluteCommand moveZ(AXIS_Z, 1000);</w:t>
+      </w:r>
+    </w:p>
+    <w:p>
+      <w:pPr>
+        <w:pStyle w:val="ListParagraph"/>
+        <w:rPr>
+          <w:rFonts w:ascii="Courier New" w:hAnsi="Courier New" w:cs="Courier New"/>
+          <w:sz w:val="20"/>
+          <w:szCs w:val="20"/>
+        </w:rPr>
+      </w:pPr>
+    </w:p>
+    <w:p>
+      <w:pPr>
+        <w:pStyle w:val="ListParagraph"/>
+        <w:rPr>
+          <w:rFonts w:ascii="Courier New" w:hAnsi="Courier New" w:cs="Courier New"/>
+          <w:color w:val="00B050"/>
+          <w:sz w:val="20"/>
+          <w:szCs w:val="20"/>
+        </w:rPr>
+      </w:pPr>
+      <w:r>
+        <w:rPr>
+          <w:rFonts w:ascii="Courier New" w:hAnsi="Courier New" w:cs="Courier New"/>
+          <w:color w:val="00B050"/>
+          <w:sz w:val="20"/>
+          <w:szCs w:val="20"/>
+        </w:rPr>
+        <w:t>// Create the wrapper and add the commands to it</w:t>
+      </w:r>
+    </w:p>
+    <w:p>
+      <w:pPr>
+        <w:pStyle w:val="ListParagraph"/>
+        <w:rPr>
+          <w:rFonts w:ascii="Courier New" w:hAnsi="Courier New" w:cs="Courier New"/>
+          <w:color w:val="00B050"/>
+          <w:sz w:val="20"/>
+          <w:szCs w:val="20"/>
+        </w:rPr>
+      </w:pPr>
+      <w:r>
+        <w:rPr>
+          <w:rFonts w:ascii="Courier New" w:hAnsi="Courier New" w:cs="Courier New"/>
+          <w:color w:val="00B050"/>
+          <w:sz w:val="20"/>
+          <w:szCs w:val="20"/>
+        </w:rPr>
+        <w:t>// A wrapper takes several commands and bundles them into a command</w:t>
+      </w:r>
+    </w:p>
+    <w:p>
+      <w:pPr>
+        <w:pStyle w:val="ListParagraph"/>
+        <w:rPr>
+          <w:rFonts w:ascii="Courier New" w:hAnsi="Courier New" w:cs="Courier New"/>
+          <w:color w:val="00B050"/>
+          <w:sz w:val="20"/>
+          <w:szCs w:val="20"/>
+        </w:rPr>
+      </w:pPr>
+      <w:r>
+        <w:rPr>
+          <w:rFonts w:ascii="Courier New" w:hAnsi="Courier New" w:cs="Courier New"/>
+          <w:color w:val="00B050"/>
+          <w:sz w:val="20"/>
+          <w:szCs w:val="20"/>
+        </w:rPr>
+        <w:t>// that executes them sequentially</w:t>
+      </w:r>
+      <w:r>
+        <w:rPr>
+          <w:rFonts w:ascii="Courier New" w:hAnsi="Courier New" w:cs="Courier New"/>
+          <w:color w:val="00B050"/>
+          <w:sz w:val="20"/>
+          <w:szCs w:val="20"/>
+        </w:rPr>
+        <w:t xml:space="preserve"> </w:t>
+      </w:r>
+      <w:r>
+        <w:rPr>
+          <w:rFonts w:ascii="Courier New" w:hAnsi="Courier New" w:cs="Courier New"/>
+          <w:color w:val="00B050"/>
+          <w:sz w:val="20"/>
+          <w:szCs w:val="20"/>
+        </w:rPr>
+        <w:t>(</w:t>
+      </w:r>
+      <w:r>
+        <w:rPr>
+          <w:rFonts w:ascii="Courier New" w:hAnsi="Courier New" w:cs="Courier New"/>
+          <w:color w:val="00B050"/>
+          <w:sz w:val="20"/>
+          <w:szCs w:val="20"/>
+        </w:rPr>
+        <w:t xml:space="preserve">and then </w:t>
+      </w:r>
+      <w:r>
+        <w:rPr>
+          <w:rFonts w:ascii="Courier New" w:hAnsi="Courier New" w:cs="Courier New"/>
+          <w:color w:val="00B050"/>
+          <w:sz w:val="20"/>
+          <w:szCs w:val="20"/>
+        </w:rPr>
+        <w:t xml:space="preserve">optionally </w:t>
+      </w:r>
+      <w:r>
+        <w:rPr>
+          <w:rFonts w:ascii="Courier New" w:hAnsi="Courier New" w:cs="Courier New"/>
+          <w:color w:val="00B050"/>
+          <w:sz w:val="20"/>
+          <w:szCs w:val="20"/>
+        </w:rPr>
+        <w:t>returns the machine to the coordinates</w:t>
+      </w:r>
+    </w:p>
+    <w:p>
+      <w:pPr>
+        <w:pStyle w:val="ListParagraph"/>
+        <w:rPr>
+          <w:rFonts w:ascii="Courier New" w:hAnsi="Courier New" w:cs="Courier New"/>
+          <w:color w:val="00B050"/>
+          <w:sz w:val="20"/>
+          <w:szCs w:val="20"/>
+        </w:rPr>
+      </w:pPr>
+      <w:r>
+        <w:rPr>
+          <w:rFonts w:ascii="Courier New" w:hAnsi="Courier New" w:cs="Courier New"/>
+          <w:color w:val="00B050"/>
+          <w:sz w:val="20"/>
+          <w:szCs w:val="20"/>
+        </w:rPr>
+        <w:t xml:space="preserve">// it was at before the wrapper </w:t>
+      </w:r>
+      <w:r>
+        <w:rPr>
+          <w:rFonts w:ascii="Courier New" w:hAnsi="Courier New" w:cs="Courier New"/>
+          <w:color w:val="00B050"/>
+          <w:sz w:val="20"/>
+          <w:szCs w:val="20"/>
+        </w:rPr>
+        <w:t>started.)</w:t>
+      </w:r>
+    </w:p>
+    <w:p>
+      <w:pPr>
+        <w:pStyle w:val="ListParagraph"/>
+        <w:rPr>
+          <w:rFonts w:ascii="Courier New" w:hAnsi="Courier New" w:cs="Courier New"/>
+          <w:sz w:val="20"/>
+          <w:szCs w:val="20"/>
+        </w:rPr>
+      </w:pPr>
+      <w:r>
+        <w:rPr>
+          <w:rFonts w:ascii="Courier New" w:hAnsi="Courier New" w:cs="Courier New"/>
+          <w:sz w:val="20"/>
+          <w:szCs w:val="20"/>
+        </w:rPr>
+        <w:t>MachineWrapperCommand wrapper;</w:t>
+      </w:r>
+    </w:p>
+    <w:p>
+      <w:pPr>
+        <w:pStyle w:val="ListParagraph"/>
+        <w:rPr>
+          <w:rFonts w:ascii="Courier New" w:hAnsi="Courier New" w:cs="Courier New"/>
+          <w:sz w:val="20"/>
+          <w:szCs w:val="20"/>
+        </w:rPr>
+      </w:pPr>
+      <w:r>
+        <w:rPr>
+          <w:rFonts w:ascii="Courier New" w:hAnsi="Courier New" w:cs="Courier New"/>
+          <w:sz w:val="20"/>
+          <w:szCs w:val="20"/>
+        </w:rPr>
+        <w:t>wrapper.Add(moveX);</w:t>
+      </w:r>
+    </w:p>
+    <w:p>
+      <w:pPr>
+        <w:pStyle w:val="ListParagraph"/>
+        <w:rPr>
+          <w:rFonts w:ascii="Courier New" w:hAnsi="Courier New" w:cs="Courier New"/>
+          <w:sz w:val="20"/>
+          <w:szCs w:val="20"/>
+        </w:rPr>
+      </w:pPr>
+      <w:r>
+        <w:rPr>
+          <w:rFonts w:ascii="Courier New" w:hAnsi="Courier New" w:cs="Courier New"/>
+          <w:sz w:val="20"/>
+          <w:szCs w:val="20"/>
+        </w:rPr>
+        <w:t>wrapper.Add(moveY);</w:t>
+      </w:r>
+    </w:p>
+    <w:p>
+      <w:pPr>
+        <w:pStyle w:val="ListParagraph"/>
+        <w:rPr>
+          <w:rFonts w:ascii="Courier New" w:hAnsi="Courier New" w:cs="Courier New"/>
+          <w:sz w:val="20"/>
+          <w:szCs w:val="20"/>
+        </w:rPr>
+      </w:pPr>
+      <w:r>
+        <w:rPr>
+          <w:rFonts w:ascii="Courier New" w:hAnsi="Courier New" w:cs="Courier New"/>
+          <w:sz w:val="20"/>
+          <w:szCs w:val="20"/>
+        </w:rPr>
+        <w:t>wrapper.Add(moveZ);</w:t>
+      </w:r>
+    </w:p>
+    <w:p>
+      <w:pPr>
+        <w:pStyle w:val="ListParagraph"/>
+        <w:rPr>
+          <w:rFonts w:ascii="Courier New" w:hAnsi="Courier New" w:cs="Courier New"/>
+          <w:sz w:val="20"/>
+          <w:szCs w:val="20"/>
+        </w:rPr>
+      </w:pPr>
+    </w:p>
+    <w:p>
+      <w:pPr>
+        <w:pStyle w:val="ListParagraph"/>
+        <w:rPr>
+          <w:rFonts w:ascii="Courier New" w:hAnsi="Courier New" w:cs="Courier New"/>
+          <w:sz w:val="20"/>
+          <w:szCs w:val="20"/>
+        </w:rPr>
+      </w:pPr>
+      <w:r>
+        <w:rPr>
+          <w:rFonts w:ascii="Courier New" w:hAnsi="Courier New" w:cs="Courier New"/>
+          <w:sz w:val="20"/>
+          <w:szCs w:val="20"/>
+        </w:rPr>
+        <w:t>mc.RunCommand(wrapper);</w:t>
+      </w:r>
+    </w:p>
+    <w:p>
+      <w:pPr>
+        <w:pStyle w:val="ListParagraph"/>
+        <w:rPr>
+          <w:rFonts w:ascii="Courier New" w:hAnsi="Courier New" w:cs="Courier New"/>
+          <w:sz w:val="20"/>
+          <w:szCs w:val="20"/>
+        </w:rPr>
+      </w:pPr>
+      <w:r>
+        <w:rPr>
+          <w:rFonts w:ascii="Courier New" w:hAnsi="Courier New" w:cs="Courier New"/>
+          <w:sz w:val="20"/>
+          <w:szCs w:val="20"/>
+        </w:rPr>
+        <w:t>mc.Wait();</w:t>
+      </w:r>
+    </w:p>
+    <w:p>
+      <w:r>
+        <w:t>For more information about each command, see the doxygen documentation.</w:t>
+      </w:r>
+    </w:p>
+    <w:p>
+      <w:pPr>
+        <w:pStyle w:val="Heading3"/>
+      </w:pPr>
+      <w:r>
+        <w:t>Adding a command</w:t>
+      </w:r>
+    </w:p>
+    <w:p>
+      <w:r>
+        <w:t xml:space="preserve">Create a new class that extends the MachineCommand class. </w:t>
+      </w:r>
+    </w:p>
+    <w:p>
+      <w:r>
+        <w:t>Example, adding “TestCommand “:</w:t>
+      </w:r>
+    </w:p>
+    <w:p>
+      <w:pPr>
+        <w:pStyle w:val="Heading4"/>
+      </w:pPr>
+      <w:r>
+        <w:lastRenderedPageBreak/>
+        <w:t>TestCommand.h</w:t>
+      </w:r>
+    </w:p>
+    <w:p>
+      <w:pPr>
+        <w:autoSpaceDE w:val="0"/>
+        <w:autoSpaceDN w:val="0"/>
+        <w:adjustRightInd w:val="0"/>
+        <w:spacing w:after="0" w:line="240" w:lineRule="auto"/>
+        <w:ind w:left="720"/>
+        <w:rPr>
+          <w:rFonts w:ascii="Courier New" w:hAnsi="Courier New" w:cs="Courier New"/>
+          <w:noProof/>
+          <w:sz w:val="20"/>
+          <w:szCs w:val="20"/>
+        </w:rPr>
+      </w:pPr>
+      <w:r>
+        <w:rPr>
+          <w:rFonts w:ascii="Courier New" w:hAnsi="Courier New" w:cs="Courier New"/>
+          <w:noProof/>
+          <w:color w:val="0000FF"/>
+          <w:sz w:val="20"/>
+          <w:szCs w:val="20"/>
+        </w:rPr>
+        <w:t>#ifndef</w:t>
+      </w:r>
+      <w:r>
+        <w:rPr>
+          <w:rFonts w:ascii="Courier New" w:hAnsi="Courier New" w:cs="Courier New"/>
+          <w:noProof/>
+          <w:sz w:val="20"/>
+          <w:szCs w:val="20"/>
+        </w:rPr>
+        <w:t xml:space="preserve"> __TESTCOMMAND_H__</w:t>
+      </w:r>
+    </w:p>
+    <w:p>
+      <w:pPr>
+        <w:autoSpaceDE w:val="0"/>
+        <w:autoSpaceDN w:val="0"/>
+        <w:adjustRightInd w:val="0"/>
+        <w:spacing w:after="0" w:line="240" w:lineRule="auto"/>
+        <w:ind w:left="720"/>
+        <w:rPr>
+          <w:rFonts w:ascii="Courier New" w:hAnsi="Courier New" w:cs="Courier New"/>
+          <w:noProof/>
+          <w:sz w:val="20"/>
+          <w:szCs w:val="20"/>
+        </w:rPr>
+      </w:pPr>
+      <w:r>
+        <w:rPr>
+          <w:rFonts w:ascii="Courier New" w:hAnsi="Courier New" w:cs="Courier New"/>
+          <w:noProof/>
+          <w:color w:val="0000FF"/>
+          <w:sz w:val="20"/>
+          <w:szCs w:val="20"/>
+        </w:rPr>
+        <w:t>#define</w:t>
+      </w:r>
+      <w:r>
+        <w:rPr>
+          <w:rFonts w:ascii="Courier New" w:hAnsi="Courier New" w:cs="Courier New"/>
+          <w:noProof/>
+          <w:sz w:val="20"/>
+          <w:szCs w:val="20"/>
+        </w:rPr>
+        <w:t xml:space="preserve"> __TESTCOMMAND_H__</w:t>
+      </w:r>
+    </w:p>
+    <w:p>
+      <w:pPr>
+        <w:autoSpaceDE w:val="0"/>
+        <w:autoSpaceDN w:val="0"/>
+        <w:adjustRightInd w:val="0"/>
+        <w:spacing w:after="0" w:line="240" w:lineRule="auto"/>
+        <w:ind w:left="720"/>
+        <w:rPr>
+          <w:rFonts w:ascii="Courier New" w:hAnsi="Courier New" w:cs="Courier New"/>
+          <w:noProof/>
+          <w:color w:val="A31515"/>
+          <w:sz w:val="20"/>
+          <w:szCs w:val="20"/>
+        </w:rPr>
+      </w:pPr>
+      <w:r>
+        <w:rPr>
+          <w:rFonts w:ascii="Courier New" w:hAnsi="Courier New" w:cs="Courier New"/>
+          <w:noProof/>
+          <w:color w:val="0000FF"/>
+          <w:sz w:val="20"/>
+          <w:szCs w:val="20"/>
+        </w:rPr>
+        <w:t>#include</w:t>
+      </w:r>
+      <w:r>
+        <w:rPr>
+          <w:rFonts w:ascii="Courier New" w:hAnsi="Courier New" w:cs="Courier New"/>
+          <w:noProof/>
+          <w:sz w:val="20"/>
+          <w:szCs w:val="20"/>
+        </w:rPr>
+        <w:t xml:space="preserve"> </w:t>
+      </w:r>
+      <w:r>
+        <w:rPr>
+          <w:rFonts w:ascii="Courier New" w:hAnsi="Courier New" w:cs="Courier New"/>
+          <w:noProof/>
+          <w:color w:val="A31515"/>
+          <w:sz w:val="20"/>
+          <w:szCs w:val="20"/>
+        </w:rPr>
+        <w:t>"machinecommand.h"</w:t>
+      </w:r>
+    </w:p>
+    <w:p>
+      <w:pPr>
+        <w:autoSpaceDE w:val="0"/>
+        <w:autoSpaceDN w:val="0"/>
+        <w:adjustRightInd w:val="0"/>
+        <w:spacing w:after="0" w:line="240" w:lineRule="auto"/>
+        <w:ind w:left="720"/>
+        <w:rPr>
+          <w:rFonts w:ascii="Courier New" w:hAnsi="Courier New" w:cs="Courier New"/>
+          <w:noProof/>
+          <w:color w:val="A31515"/>
+          <w:sz w:val="20"/>
+          <w:szCs w:val="20"/>
+        </w:rPr>
+      </w:pPr>
+    </w:p>
+    <w:p>
+      <w:pPr>
+        <w:autoSpaceDE w:val="0"/>
+        <w:autoSpaceDN w:val="0"/>
+        <w:adjustRightInd w:val="0"/>
+        <w:spacing w:after="0" w:line="240" w:lineRule="auto"/>
+        <w:ind w:left="720"/>
+        <w:rPr>
+          <w:rFonts w:ascii="Courier New" w:hAnsi="Courier New" w:cs="Courier New"/>
+          <w:noProof/>
+          <w:sz w:val="20"/>
+          <w:szCs w:val="20"/>
+        </w:rPr>
+      </w:pPr>
+      <w:r>
+        <w:rPr>
+          <w:rFonts w:ascii="Courier New" w:hAnsi="Courier New" w:cs="Courier New"/>
+          <w:noProof/>
+          <w:color w:val="0000FF"/>
+          <w:sz w:val="20"/>
+          <w:szCs w:val="20"/>
+        </w:rPr>
+        <w:t>class</w:t>
+      </w:r>
+      <w:r>
+        <w:rPr>
+          <w:rFonts w:ascii="Courier New" w:hAnsi="Courier New" w:cs="Courier New"/>
+          <w:noProof/>
+          <w:sz w:val="20"/>
+          <w:szCs w:val="20"/>
+        </w:rPr>
+        <w:t xml:space="preserve"> TestCommand : </w:t>
+      </w:r>
+      <w:r>
+        <w:rPr>
+          <w:rFonts w:ascii="Courier New" w:hAnsi="Courier New" w:cs="Courier New"/>
+          <w:noProof/>
+          <w:color w:val="0000FF"/>
+          <w:sz w:val="20"/>
+          <w:szCs w:val="20"/>
+        </w:rPr>
+        <w:t>public</w:t>
+      </w:r>
+      <w:r>
+        <w:rPr>
+          <w:rFonts w:ascii="Courier New" w:hAnsi="Courier New" w:cs="Courier New"/>
+          <w:noProof/>
+          <w:sz w:val="20"/>
+          <w:szCs w:val="20"/>
+        </w:rPr>
+        <w:t xml:space="preserve"> MachineCommand</w:t>
+      </w:r>
+    </w:p>
+    <w:p>
+      <w:pPr>
+        <w:autoSpaceDE w:val="0"/>
+        <w:autoSpaceDN w:val="0"/>
+        <w:adjustRightInd w:val="0"/>
+        <w:spacing w:after="0" w:line="240" w:lineRule="auto"/>
+        <w:ind w:left="720"/>
+        <w:rPr>
+          <w:rFonts w:ascii="Courier New" w:hAnsi="Courier New" w:cs="Courier New"/>
+          <w:noProof/>
+          <w:sz w:val="20"/>
+          <w:szCs w:val="20"/>
+        </w:rPr>
+      </w:pPr>
+      <w:r>
+        <w:rPr>
+          <w:rFonts w:ascii="Courier New" w:hAnsi="Courier New" w:cs="Courier New"/>
+          <w:noProof/>
+          <w:sz w:val="20"/>
+          <w:szCs w:val="20"/>
+        </w:rPr>
+        <w:t>{</w:t>
+      </w:r>
+    </w:p>
+    <w:p>
+      <w:pPr>
+        <w:autoSpaceDE w:val="0"/>
+        <w:autoSpaceDN w:val="0"/>
+        <w:adjustRightInd w:val="0"/>
+        <w:spacing w:after="0" w:line="240" w:lineRule="auto"/>
+        <w:ind w:left="720" w:firstLine="720"/>
+        <w:rPr>
+          <w:rFonts w:ascii="Courier New" w:hAnsi="Courier New" w:cs="Courier New"/>
+          <w:noProof/>
+          <w:color w:val="008000"/>
+          <w:sz w:val="20"/>
+          <w:szCs w:val="20"/>
+        </w:rPr>
+      </w:pPr>
+      <w:r>
+        <w:rPr>
+          <w:rFonts w:ascii="Courier New" w:hAnsi="Courier New" w:cs="Courier New"/>
+          <w:noProof/>
+          <w:color w:val="008000"/>
+          <w:sz w:val="20"/>
+          <w:szCs w:val="20"/>
+        </w:rPr>
+        <w:t>// Make the private methods of other commands</w:t>
+      </w:r>
+    </w:p>
+    <w:p>
+      <w:pPr>
+        <w:autoSpaceDE w:val="0"/>
+        <w:autoSpaceDN w:val="0"/>
+        <w:adjustRightInd w:val="0"/>
+        <w:spacing w:after="0" w:line="240" w:lineRule="auto"/>
+        <w:ind w:left="720" w:firstLine="720"/>
+        <w:rPr>
+          <w:rFonts w:ascii="Courier New" w:hAnsi="Courier New" w:cs="Courier New"/>
+          <w:noProof/>
+          <w:sz w:val="20"/>
+          <w:szCs w:val="20"/>
+        </w:rPr>
+      </w:pPr>
+      <w:r>
+        <w:rPr>
+          <w:rFonts w:ascii="Courier New" w:hAnsi="Courier New" w:cs="Courier New"/>
+          <w:noProof/>
+          <w:color w:val="008000"/>
+          <w:sz w:val="20"/>
+          <w:szCs w:val="20"/>
+        </w:rPr>
+        <w:t>// availale to this command.</w:t>
+      </w:r>
+    </w:p>
+    <w:p>
+      <w:pPr>
+        <w:autoSpaceDE w:val="0"/>
+        <w:autoSpaceDN w:val="0"/>
+        <w:adjustRightInd w:val="0"/>
+        <w:spacing w:after="0" w:line="240" w:lineRule="auto"/>
+        <w:ind w:left="720"/>
+        <w:rPr>
+          <w:rFonts w:ascii="Courier New" w:hAnsi="Courier New" w:cs="Courier New"/>
+          <w:noProof/>
+          <w:sz w:val="20"/>
+          <w:szCs w:val="20"/>
+        </w:rPr>
+      </w:pPr>
+      <w:r>
+        <w:rPr>
+          <w:rFonts w:ascii="Courier New" w:hAnsi="Courier New" w:cs="Courier New"/>
+          <w:noProof/>
+          <w:sz w:val="20"/>
+          <w:szCs w:val="20"/>
+        </w:rPr>
         <w:tab/>
-      </w:r>
-      <w:r>
-        <w:t xml:space="preserve">// Create a polygon to define </w:t>
-      </w:r>
-      <w:r>
-        <w:t>the path</w:t>
-      </w:r>
-    </w:p>
-    <w:p>
-      <w:pPr>
-        <w:pStyle w:val="ListParagraph"/>
-      </w:pPr>
-      <w:r>
-        <w:t>mp.AddPoint(MachinePolygonPoint(10000, 10000));</w:t>
-      </w:r>
-      <w:r>
+        <w:t xml:space="preserve">MACHINE_COMMAND_FRIENDS; </w:t>
+      </w:r>
+    </w:p>
+    <w:p>
+      <w:pPr>
+        <w:autoSpaceDE w:val="0"/>
+        <w:autoSpaceDN w:val="0"/>
+        <w:adjustRightInd w:val="0"/>
+        <w:spacing w:after="0" w:line="240" w:lineRule="auto"/>
+        <w:ind w:left="720"/>
+        <w:rPr>
+          <w:rFonts w:ascii="Courier New" w:hAnsi="Courier New" w:cs="Courier New"/>
+          <w:noProof/>
+          <w:sz w:val="20"/>
+          <w:szCs w:val="20"/>
+        </w:rPr>
+      </w:pPr>
+      <w:r>
+        <w:rPr>
+          <w:rFonts w:ascii="Courier New" w:hAnsi="Courier New" w:cs="Courier New"/>
+          <w:noProof/>
+          <w:color w:val="0000FF"/>
+          <w:sz w:val="20"/>
+          <w:szCs w:val="20"/>
+        </w:rPr>
+        <w:t>public</w:t>
+      </w:r>
+      <w:r>
+        <w:rPr>
+          <w:rFonts w:ascii="Courier New" w:hAnsi="Courier New" w:cs="Courier New"/>
+          <w:noProof/>
+          <w:sz w:val="20"/>
+          <w:szCs w:val="20"/>
+        </w:rPr>
+        <w:t>:</w:t>
+      </w:r>
+    </w:p>
+    <w:p>
+      <w:pPr>
+        <w:autoSpaceDE w:val="0"/>
+        <w:autoSpaceDN w:val="0"/>
+        <w:adjustRightInd w:val="0"/>
+        <w:spacing w:after="0" w:line="240" w:lineRule="auto"/>
+        <w:ind w:left="720"/>
+        <w:rPr>
+          <w:rFonts w:ascii="Courier New" w:hAnsi="Courier New" w:cs="Courier New"/>
+          <w:noProof/>
+          <w:sz w:val="20"/>
+          <w:szCs w:val="20"/>
+          <w:lang w:val="sv-SE"/>
+        </w:rPr>
+      </w:pPr>
+      <w:r>
+        <w:rPr>
+          <w:rFonts w:ascii="Courier New" w:hAnsi="Courier New" w:cs="Courier New"/>
+          <w:noProof/>
+          <w:sz w:val="20"/>
+          <w:szCs w:val="20"/>
+        </w:rPr>
         <w:tab/>
-        <w:t>// Add points to the path</w:t>
-      </w:r>
-    </w:p>
-    <w:p>
-      <w:pPr>
-        <w:pStyle w:val="ListParagraph"/>
-      </w:pPr>
-      <w:r>
-        <w:t>mp.AddPoint(MachinePolygonPoint(10000, 50000));</w:t>
-      </w:r>
-    </w:p>
-    <w:p>
-      <w:pPr>
-        <w:pStyle w:val="ListParagraph"/>
-      </w:pPr>
-      <w:r>
-        <w:t>mp.AddPoint(MachinePolygonPoint(20000, 50000));</w:t>
-      </w:r>
-    </w:p>
-    <w:p>
-      <w:pPr>
-        <w:pStyle w:val="ListParagraph"/>
-      </w:pPr>
-      <w:r>
-        <w:t>mp.AddPoint(MachinePolygonPoint(20000, 10000));</w:t>
-      </w:r>
-    </w:p>
-    <w:p>
-      <w:pPr>
-        <w:pStyle w:val="ListParagraph"/>
-      </w:pPr>
-      <w:r>
-        <w:t>mp.AddPoint(MachinePolygonPoint(30000, 10000));</w:t>
-      </w:r>
-    </w:p>
-    <w:p>
-      <w:pPr>
-        <w:pStyle w:val="ListParagraph"/>
-      </w:pPr>
-      <w:r>
-        <w:t>mp.AddPoint(MachinePolygonPoint(30000, 50000));</w:t>
-      </w:r>
-    </w:p>
-    <w:p>
-      <w:pPr>
-        <w:pStyle w:val="ListParagraph"/>
-      </w:pPr>
-      <w:r>
-        <w:t>mp.AddPoint(MachinePolygonPoint(40000, 50000));</w:t>
-      </w:r>
-    </w:p>
-    <w:p>
-      <w:pPr>
-        <w:pStyle w:val="ListParagraph"/>
-      </w:pPr>
-      <w:r>
-        <w:t>mp.AddPoint(MachinePolygonPoint(40000, 10000));</w:t>
-      </w:r>
-    </w:p>
-    <w:p>
-      <w:pPr>
-        <w:pStyle w:val="ListParagraph"/>
-      </w:pPr>
-    </w:p>
-    <w:p>
-      <w:pPr>
-        <w:pStyle w:val="ListParagraph"/>
-      </w:pPr>
-      <w:r>
-        <w:t xml:space="preserve">mp.DelPoint(1); </w:t>
-      </w:r>
-      <w:r>
+      </w:r>
+      <w:r>
+        <w:rPr>
+          <w:rFonts w:ascii="Courier New" w:hAnsi="Courier New" w:cs="Courier New"/>
+          <w:noProof/>
+          <w:sz w:val="20"/>
+          <w:szCs w:val="20"/>
+          <w:lang w:val="sv-SE"/>
+        </w:rPr>
+        <w:t>TestCommand(</w:t>
+      </w:r>
+      <w:r>
+        <w:rPr>
+          <w:rFonts w:ascii="Courier New" w:hAnsi="Courier New" w:cs="Courier New"/>
+          <w:noProof/>
+          <w:color w:val="0000FF"/>
+          <w:sz w:val="20"/>
+          <w:szCs w:val="20"/>
+          <w:lang w:val="sv-SE"/>
+        </w:rPr>
+        <w:t xml:space="preserve">Data </w:t>
+      </w:r>
+      <w:r>
+        <w:rPr>
+          <w:rFonts w:ascii="Courier New" w:hAnsi="Courier New" w:cs="Courier New"/>
+          <w:noProof/>
+          <w:sz w:val="20"/>
+          <w:szCs w:val="20"/>
+          <w:lang w:val="sv-SE"/>
+        </w:rPr>
+        <w:t>inData);</w:t>
+      </w:r>
+    </w:p>
+    <w:p>
+      <w:pPr>
+        <w:autoSpaceDE w:val="0"/>
+        <w:autoSpaceDN w:val="0"/>
+        <w:adjustRightInd w:val="0"/>
+        <w:spacing w:after="0" w:line="240" w:lineRule="auto"/>
+        <w:ind w:left="720"/>
+        <w:rPr>
+          <w:rFonts w:ascii="Courier New" w:hAnsi="Courier New" w:cs="Courier New"/>
+          <w:noProof/>
+          <w:sz w:val="20"/>
+          <w:szCs w:val="20"/>
+        </w:rPr>
+      </w:pPr>
+      <w:r>
+        <w:rPr>
+          <w:rFonts w:ascii="Courier New" w:hAnsi="Courier New" w:cs="Courier New"/>
+          <w:noProof/>
+          <w:sz w:val="20"/>
+          <w:szCs w:val="20"/>
+        </w:rPr>
         <w:tab/>
-        <w:t>// Delete the point on the polygon with index 1</w:t>
-      </w:r>
-    </w:p>
-    <w:p>
-      <w:pPr>
-        <w:pStyle w:val="ListParagraph"/>
-      </w:pPr>
-      <w:r>
-        <w:t>mp.DelPoint(0);</w:t>
-      </w:r>
-      <w:r>
+        <w:t>~TestCommand(</w:t>
+      </w:r>
+      <w:r>
+        <w:rPr>
+          <w:rFonts w:ascii="Courier New" w:hAnsi="Courier New" w:cs="Courier New"/>
+          <w:noProof/>
+          <w:color w:val="0000FF"/>
+          <w:sz w:val="20"/>
+          <w:szCs w:val="20"/>
+        </w:rPr>
+        <w:t>void</w:t>
+      </w:r>
+      <w:r>
+        <w:rPr>
+          <w:rFonts w:ascii="Courier New" w:hAnsi="Courier New" w:cs="Courier New"/>
+          <w:noProof/>
+          <w:sz w:val="20"/>
+          <w:szCs w:val="20"/>
+        </w:rPr>
+        <w:t>);</w:t>
+      </w:r>
+    </w:p>
+    <w:p>
+      <w:pPr>
+        <w:autoSpaceDE w:val="0"/>
+        <w:autoSpaceDN w:val="0"/>
+        <w:adjustRightInd w:val="0"/>
+        <w:spacing w:after="0" w:line="240" w:lineRule="auto"/>
+        <w:ind w:left="720"/>
+        <w:rPr>
+          <w:rFonts w:ascii="Courier New" w:hAnsi="Courier New" w:cs="Courier New"/>
+          <w:noProof/>
+          <w:sz w:val="20"/>
+          <w:szCs w:val="20"/>
+        </w:rPr>
+      </w:pPr>
+    </w:p>
+    <w:p>
+      <w:pPr>
+        <w:autoSpaceDE w:val="0"/>
+        <w:autoSpaceDN w:val="0"/>
+        <w:adjustRightInd w:val="0"/>
+        <w:spacing w:after="0" w:line="240" w:lineRule="auto"/>
+        <w:ind w:left="720"/>
+        <w:rPr>
+          <w:rFonts w:ascii="Courier New" w:hAnsi="Courier New" w:cs="Courier New"/>
+          <w:noProof/>
+          <w:sz w:val="20"/>
+          <w:szCs w:val="20"/>
+        </w:rPr>
+      </w:pPr>
+      <w:r>
+        <w:rPr>
+          <w:rFonts w:ascii="Courier New" w:hAnsi="Courier New" w:cs="Courier New"/>
+          <w:noProof/>
+          <w:sz w:val="20"/>
+          <w:szCs w:val="20"/>
+        </w:rPr>
+        <w:tab/>
+        <w:t>string ToString();</w:t>
+      </w:r>
+    </w:p>
+    <w:p>
+      <w:pPr>
+        <w:autoSpaceDE w:val="0"/>
+        <w:autoSpaceDN w:val="0"/>
+        <w:adjustRightInd w:val="0"/>
+        <w:spacing w:after="0" w:line="240" w:lineRule="auto"/>
+        <w:ind w:left="720"/>
+        <w:rPr>
+          <w:rFonts w:ascii="Courier New" w:hAnsi="Courier New" w:cs="Courier New"/>
+          <w:noProof/>
+          <w:sz w:val="20"/>
+          <w:szCs w:val="20"/>
+        </w:rPr>
+      </w:pPr>
+      <w:r>
+        <w:rPr>
+          <w:rFonts w:ascii="Courier New" w:hAnsi="Courier New" w:cs="Courier New"/>
+          <w:noProof/>
+          <w:sz w:val="20"/>
+          <w:szCs w:val="20"/>
+        </w:rPr>
+        <w:tab/>
+        <w:t>MachineState GetAfterState(MachineState &amp;oldms);</w:t>
+      </w:r>
+    </w:p>
+    <w:p>
+      <w:pPr>
+        <w:autoSpaceDE w:val="0"/>
+        <w:autoSpaceDN w:val="0"/>
+        <w:adjustRightInd w:val="0"/>
+        <w:spacing w:after="0" w:line="240" w:lineRule="auto"/>
+        <w:ind w:left="720"/>
+        <w:rPr>
+          <w:rFonts w:ascii="Courier New" w:hAnsi="Courier New" w:cs="Courier New"/>
+          <w:noProof/>
+          <w:sz w:val="20"/>
+          <w:szCs w:val="20"/>
+        </w:rPr>
+      </w:pPr>
+    </w:p>
+    <w:p>
+      <w:pPr>
+        <w:autoSpaceDE w:val="0"/>
+        <w:autoSpaceDN w:val="0"/>
+        <w:adjustRightInd w:val="0"/>
+        <w:spacing w:after="0" w:line="240" w:lineRule="auto"/>
+        <w:ind w:left="720"/>
+        <w:rPr>
+          <w:rFonts w:ascii="Courier New" w:hAnsi="Courier New" w:cs="Courier New"/>
+          <w:noProof/>
+          <w:sz w:val="20"/>
+          <w:szCs w:val="20"/>
+        </w:rPr>
+      </w:pPr>
+      <w:r>
+        <w:rPr>
+          <w:rFonts w:ascii="Courier New" w:hAnsi="Courier New" w:cs="Courier New"/>
+          <w:noProof/>
+          <w:color w:val="0000FF"/>
+          <w:sz w:val="20"/>
+          <w:szCs w:val="20"/>
+        </w:rPr>
+        <w:t>private</w:t>
+      </w:r>
+      <w:r>
+        <w:rPr>
+          <w:rFonts w:ascii="Courier New" w:hAnsi="Courier New" w:cs="Courier New"/>
+          <w:noProof/>
+          <w:sz w:val="20"/>
+          <w:szCs w:val="20"/>
+        </w:rPr>
+        <w:t>:</w:t>
+      </w:r>
+    </w:p>
+    <w:p>
+      <w:pPr>
+        <w:autoSpaceDE w:val="0"/>
+        <w:autoSpaceDN w:val="0"/>
+        <w:adjustRightInd w:val="0"/>
+        <w:spacing w:after="0" w:line="240" w:lineRule="auto"/>
+        <w:ind w:left="720"/>
+        <w:rPr>
+          <w:rFonts w:ascii="Courier New" w:hAnsi="Courier New" w:cs="Courier New"/>
+          <w:noProof/>
+          <w:sz w:val="20"/>
+          <w:szCs w:val="20"/>
+        </w:rPr>
+      </w:pPr>
+      <w:r>
+        <w:rPr>
+          <w:rFonts w:ascii="Courier New" w:hAnsi="Courier New" w:cs="Courier New"/>
+          <w:noProof/>
+          <w:sz w:val="20"/>
+          <w:szCs w:val="20"/>
+        </w:rPr>
+        <w:tab/>
+        <w:t>TestCommand *Copy();</w:t>
+      </w:r>
+    </w:p>
+    <w:p>
+      <w:pPr>
+        <w:autoSpaceDE w:val="0"/>
+        <w:autoSpaceDN w:val="0"/>
+        <w:adjustRightInd w:val="0"/>
+        <w:spacing w:after="0" w:line="240" w:lineRule="auto"/>
+        <w:ind w:left="720"/>
+        <w:rPr>
+          <w:rFonts w:ascii="Courier New" w:hAnsi="Courier New" w:cs="Courier New"/>
+          <w:noProof/>
+          <w:sz w:val="20"/>
+          <w:szCs w:val="20"/>
+        </w:rPr>
+      </w:pPr>
+      <w:r>
+        <w:rPr>
+          <w:rFonts w:ascii="Courier New" w:hAnsi="Courier New" w:cs="Courier New"/>
+          <w:noProof/>
+          <w:sz w:val="20"/>
+          <w:szCs w:val="20"/>
+        </w:rPr>
+        <w:tab/>
+      </w:r>
+      <w:r>
+        <w:rPr>
+          <w:rFonts w:ascii="Courier New" w:hAnsi="Courier New" w:cs="Courier New"/>
+          <w:noProof/>
+          <w:color w:val="0000FF"/>
+          <w:sz w:val="20"/>
+          <w:szCs w:val="20"/>
+        </w:rPr>
+        <w:t>bool</w:t>
+      </w:r>
+      <w:r>
+        <w:rPr>
+          <w:rFonts w:ascii="Courier New" w:hAnsi="Courier New" w:cs="Courier New"/>
+          <w:noProof/>
+          <w:sz w:val="20"/>
+          <w:szCs w:val="20"/>
+        </w:rPr>
+        <w:t xml:space="preserve"> DoCommand(SerialPort &amp;sp);</w:t>
+      </w:r>
+    </w:p>
+    <w:p>
+      <w:pPr>
+        <w:autoSpaceDE w:val="0"/>
+        <w:autoSpaceDN w:val="0"/>
+        <w:adjustRightInd w:val="0"/>
+        <w:spacing w:after="0" w:line="240" w:lineRule="auto"/>
+        <w:ind w:left="720"/>
+        <w:rPr>
+          <w:rFonts w:ascii="Courier New" w:hAnsi="Courier New" w:cs="Courier New"/>
+          <w:noProof/>
+          <w:sz w:val="20"/>
+          <w:szCs w:val="20"/>
+        </w:rPr>
+      </w:pPr>
+    </w:p>
+    <w:p>
+      <w:pPr>
+        <w:autoSpaceDE w:val="0"/>
+        <w:autoSpaceDN w:val="0"/>
+        <w:adjustRightInd w:val="0"/>
+        <w:spacing w:after="0" w:line="240" w:lineRule="auto"/>
+        <w:ind w:left="720"/>
+        <w:rPr>
+          <w:rFonts w:ascii="Courier New" w:hAnsi="Courier New" w:cs="Courier New"/>
+          <w:noProof/>
+          <w:color w:val="008000"/>
+          <w:sz w:val="20"/>
+          <w:szCs w:val="20"/>
+        </w:rPr>
+      </w:pPr>
+      <w:r>
+        <w:rPr>
+          <w:rFonts w:ascii="Courier New" w:hAnsi="Courier New" w:cs="Courier New"/>
+          <w:noProof/>
+          <w:sz w:val="20"/>
+          <w:szCs w:val="20"/>
+        </w:rPr>
+        <w:tab/>
+      </w:r>
+      <w:r>
+        <w:rPr>
+          <w:rFonts w:ascii="Courier New" w:hAnsi="Courier New" w:cs="Courier New"/>
+          <w:noProof/>
+          <w:color w:val="0000FF"/>
+          <w:sz w:val="20"/>
+          <w:szCs w:val="20"/>
+        </w:rPr>
+        <w:t>Data</w:t>
+      </w:r>
+      <w:r>
+        <w:rPr>
+          <w:rFonts w:ascii="Courier New" w:hAnsi="Courier New" w:cs="Courier New"/>
+          <w:noProof/>
+          <w:sz w:val="20"/>
+          <w:szCs w:val="20"/>
+        </w:rPr>
+        <w:t xml:space="preserve"> m_inData;</w:t>
+      </w:r>
+    </w:p>
+    <w:p>
+      <w:pPr>
+        <w:autoSpaceDE w:val="0"/>
+        <w:autoSpaceDN w:val="0"/>
+        <w:adjustRightInd w:val="0"/>
+        <w:spacing w:after="0" w:line="240" w:lineRule="auto"/>
+        <w:ind w:left="720"/>
+        <w:rPr>
+          <w:rFonts w:ascii="Courier New" w:hAnsi="Courier New" w:cs="Courier New"/>
+          <w:noProof/>
+          <w:sz w:val="20"/>
+          <w:szCs w:val="20"/>
+        </w:rPr>
+      </w:pPr>
+      <w:r>
+        <w:rPr>
+          <w:rFonts w:ascii="Courier New" w:hAnsi="Courier New" w:cs="Courier New"/>
+          <w:noProof/>
+          <w:sz w:val="20"/>
+          <w:szCs w:val="20"/>
+        </w:rPr>
+        <w:t>};</w:t>
+      </w:r>
+    </w:p>
+    <w:p>
+      <w:pPr>
+        <w:autoSpaceDE w:val="0"/>
+        <w:autoSpaceDN w:val="0"/>
+        <w:adjustRightInd w:val="0"/>
+        <w:spacing w:after="0" w:line="240" w:lineRule="auto"/>
+        <w:ind w:left="720"/>
+        <w:rPr>
+          <w:rFonts w:ascii="Courier New" w:hAnsi="Courier New" w:cs="Courier New"/>
+          <w:noProof/>
+          <w:sz w:val="20"/>
+          <w:szCs w:val="20"/>
+        </w:rPr>
+      </w:pPr>
+    </w:p>
+    <w:p>
+      <w:pPr>
+        <w:autoSpaceDE w:val="0"/>
+        <w:autoSpaceDN w:val="0"/>
+        <w:adjustRightInd w:val="0"/>
+        <w:spacing w:after="0" w:line="240" w:lineRule="auto"/>
+        <w:ind w:left="720"/>
+        <w:rPr>
+          <w:rFonts w:ascii="Courier New" w:hAnsi="Courier New" w:cs="Courier New"/>
+          <w:noProof/>
+          <w:color w:val="008000"/>
+          <w:sz w:val="20"/>
+          <w:szCs w:val="20"/>
+        </w:rPr>
+      </w:pPr>
+      <w:r>
+        <w:rPr>
+          <w:rFonts w:ascii="Courier New" w:hAnsi="Courier New" w:cs="Courier New"/>
+          <w:noProof/>
+          <w:color w:val="0000FF"/>
+          <w:sz w:val="20"/>
+          <w:szCs w:val="20"/>
+        </w:rPr>
+        <w:t>#endif</w:t>
+      </w:r>
+      <w:r>
+        <w:rPr>
+          <w:rFonts w:ascii="Courier New" w:hAnsi="Courier New" w:cs="Courier New"/>
+          <w:noProof/>
+          <w:sz w:val="20"/>
+          <w:szCs w:val="20"/>
+        </w:rPr>
         <w:t xml:space="preserve"> </w:t>
       </w:r>
       <w:r>
+        <w:rPr>
+          <w:rFonts w:ascii="Courier New" w:hAnsi="Courier New" w:cs="Courier New"/>
+          <w:noProof/>
+          <w:color w:val="008000"/>
+          <w:sz w:val="20"/>
+          <w:szCs w:val="20"/>
+        </w:rPr>
+        <w:t>// __TESTCOMMAND_H__</w:t>
+      </w:r>
+    </w:p>
+    <w:p>
+      <w:pPr>
+        <w:autoSpaceDE w:val="0"/>
+        <w:autoSpaceDN w:val="0"/>
+        <w:adjustRightInd w:val="0"/>
+        <w:spacing w:after="0" w:line="240" w:lineRule="auto"/>
+        <w:ind w:left="720"/>
+        <w:rPr>
+          <w:rFonts w:ascii="Courier New" w:hAnsi="Courier New" w:cs="Courier New"/>
+          <w:noProof/>
+          <w:color w:val="008000"/>
+          <w:sz w:val="20"/>
+          <w:szCs w:val="20"/>
+        </w:rPr>
+      </w:pPr>
+    </w:p>
+    <w:p>
+      <w:pPr>
+        <w:rPr>
+          <w:rStyle w:val="IntenseEmphasis"/>
+          <w:i w:val="0"/>
+          <w:color w:val="auto"/>
+        </w:rPr>
+      </w:pPr>
+      <w:r>
+        <w:t xml:space="preserve">Then add the command to the list in </w:t>
+      </w:r>
+      <w:r>
+        <w:rPr>
+          <w:rStyle w:val="IntenseEmphasis"/>
+        </w:rPr>
+        <w:t>MachineCommands.h</w:t>
+      </w:r>
+      <w:r>
+        <w:rPr>
+          <w:i/>
+        </w:rPr>
+        <w:t xml:space="preserve"> </w:t>
+      </w:r>
+      <w:r>
+        <w:t xml:space="preserve">and to MACHINE_COMMAND_FRIENDS in </w:t>
+      </w:r>
+      <w:r>
+        <w:rPr>
+          <w:rStyle w:val="IntenseEmphasis"/>
+        </w:rPr>
+        <w:t>MachineCommand</w:t>
+      </w:r>
+      <w:r>
+        <w:rPr>
+          <w:rStyle w:val="IntenseEmphasis"/>
+        </w:rPr>
+        <w:t>.h</w:t>
+      </w:r>
+      <w:r>
+        <w:rPr>
+          <w:rStyle w:val="IntenseEmphasis"/>
+          <w:i w:val="0"/>
+          <w:color w:val="auto"/>
+        </w:rPr>
+        <w:t>.</w:t>
+      </w:r>
+    </w:p>
+    <w:p>
+      <w:pPr>
+        <w:rPr>
+          <w:rFonts w:ascii="Courier New" w:hAnsi="Courier New" w:cs="Courier New"/>
+          <w:noProof/>
+          <w:sz w:val="20"/>
+          <w:szCs w:val="20"/>
+        </w:rPr>
+      </w:pPr>
+      <w:r>
+        <w:rPr>
+          <w:rStyle w:val="IntenseEmphasis"/>
+          <w:b w:val="0"/>
+          <w:i w:val="0"/>
+          <w:color w:val="auto"/>
+        </w:rPr>
+        <w:t>If the</w:t>
+      </w:r>
+      <w:r>
+        <w:rPr>
+          <w:rStyle w:val="IntenseEmphasis"/>
+          <w:b w:val="0"/>
+          <w:i w:val="0"/>
+          <w:color w:val="auto"/>
+        </w:rPr>
+        <w:t xml:space="preserve"> command has several states, the </w:t>
+      </w:r>
+      <w:r>
+        <w:rPr>
+          <w:rFonts w:ascii="Courier New" w:hAnsi="Courier New" w:cs="Courier New"/>
+          <w:i/>
+          <w:noProof/>
+          <w:sz w:val="20"/>
+          <w:szCs w:val="20"/>
+        </w:rPr>
+        <w:t>HasNextState()</w:t>
+      </w:r>
+      <w:r>
+        <w:rPr>
+          <w:rFonts w:ascii="Courier New" w:hAnsi="Courier New" w:cs="Courier New"/>
+          <w:noProof/>
+          <w:sz w:val="20"/>
+          <w:szCs w:val="20"/>
+        </w:rPr>
+        <w:t xml:space="preserve"> methods needs to be overridden.</w:t>
+      </w:r>
+    </w:p>
+    <w:p>
+      <w:pPr>
+        <w:rPr>
+          <w:rStyle w:val="IntenseEmphasis"/>
+          <w:b w:val="0"/>
+          <w:i w:val="0"/>
+          <w:color w:val="auto"/>
+        </w:rPr>
+      </w:pPr>
+      <w:r>
+        <w:rPr>
+          <w:noProof/>
+        </w:rPr>
+        <w:t>For more information, see the implementation of the commands.</w:t>
+      </w:r>
+    </w:p>
+    <w:p>
+      <w:pPr>
+        <w:pStyle w:val="Heading3"/>
+      </w:pPr>
+      <w:r>
+        <w:t>Events</w:t>
+      </w:r>
+    </w:p>
+    <w:p>
+      <w:r>
+        <w:t>Events are passed by calling a callback function. A callback functions should look something like this:</w:t>
+      </w:r>
+    </w:p>
+    <w:p>
+      <w:pPr>
+        <w:autoSpaceDE w:val="0"/>
+        <w:autoSpaceDN w:val="0"/>
+        <w:adjustRightInd w:val="0"/>
+        <w:spacing w:after="0" w:line="240" w:lineRule="auto"/>
+        <w:ind w:left="720"/>
+        <w:rPr>
+          <w:rFonts w:ascii="Courier New" w:hAnsi="Courier New" w:cs="Courier New"/>
+          <w:noProof/>
+          <w:sz w:val="20"/>
+          <w:szCs w:val="20"/>
+        </w:rPr>
+      </w:pPr>
+      <w:r>
+        <w:rPr>
+          <w:rFonts w:ascii="Courier New" w:hAnsi="Courier New" w:cs="Courier New"/>
+          <w:noProof/>
+          <w:color w:val="17365D" w:themeColor="text2" w:themeShade="BF"/>
+          <w:sz w:val="20"/>
+          <w:szCs w:val="20"/>
+        </w:rPr>
+        <w:t>void</w:t>
+      </w:r>
+      <w:r>
+        <w:rPr>
+          <w:rFonts w:ascii="Courier New" w:hAnsi="Courier New" w:cs="Courier New"/>
+          <w:noProof/>
+          <w:sz w:val="20"/>
+          <w:szCs w:val="20"/>
+        </w:rPr>
+        <w:t xml:space="preserve"> handleEvent(MachineEvent *e)</w:t>
+      </w:r>
+    </w:p>
+    <w:p>
+      <w:pPr>
+        <w:autoSpaceDE w:val="0"/>
+        <w:autoSpaceDN w:val="0"/>
+        <w:adjustRightInd w:val="0"/>
+        <w:spacing w:after="0" w:line="240" w:lineRule="auto"/>
+        <w:ind w:left="720"/>
+        <w:rPr>
+          <w:rFonts w:ascii="Courier New" w:hAnsi="Courier New" w:cs="Courier New"/>
+          <w:noProof/>
+          <w:sz w:val="20"/>
+          <w:szCs w:val="20"/>
+        </w:rPr>
+      </w:pPr>
+      <w:r>
+        <w:rPr>
+          <w:rFonts w:ascii="Courier New" w:hAnsi="Courier New" w:cs="Courier New"/>
+          <w:noProof/>
+          <w:sz w:val="20"/>
+          <w:szCs w:val="20"/>
+        </w:rPr>
+        <w:t>{</w:t>
+      </w:r>
+    </w:p>
+    <w:p>
+      <w:pPr>
+        <w:autoSpaceDE w:val="0"/>
+        <w:autoSpaceDN w:val="0"/>
+        <w:adjustRightInd w:val="0"/>
+        <w:spacing w:after="0" w:line="240" w:lineRule="auto"/>
+        <w:ind w:left="720"/>
+        <w:rPr>
+          <w:rFonts w:ascii="Courier New" w:hAnsi="Courier New" w:cs="Courier New"/>
+          <w:noProof/>
+          <w:color w:val="00B050"/>
+          <w:sz w:val="20"/>
+          <w:szCs w:val="20"/>
+        </w:rPr>
+      </w:pPr>
+      <w:r>
+        <w:rPr>
+          <w:rFonts w:ascii="Courier New" w:hAnsi="Courier New" w:cs="Courier New"/>
+          <w:noProof/>
+          <w:sz w:val="20"/>
+          <w:szCs w:val="20"/>
+        </w:rPr>
         <w:tab/>
-        <w:t>// Delete the point on the polygon with index 0</w:t>
-      </w:r>
-    </w:p>
-    <w:p>
-      <w:pPr>
-        <w:pStyle w:val="ListParagraph"/>
-      </w:pPr>
-    </w:p>
-    <w:p>
-      <w:pPr>
-        <w:pStyle w:val="ListParagraph"/>
-      </w:pPr>
-      <w:r>
-        <w:t>// Create a polygon dispense command from the polygon</w:t>
-      </w:r>
-    </w:p>
-    <w:p>
-      <w:pPr>
-        <w:pStyle w:val="ListParagraph"/>
-      </w:pPr>
-      <w:r>
-        <w:t>MachinePolygonDispenceCommand</w:t>
-      </w:r>
-      <w:r>
-        <w:t xml:space="preserve"> cmd</w:t>
-      </w:r>
-      <w:r>
-        <w:t>(mp)</w:t>
-      </w:r>
-      <w:r>
-        <w:t xml:space="preserve">; </w:t>
-      </w:r>
-    </w:p>
-    <w:p>
-      <w:pPr>
-        <w:pStyle w:val="ListParagraph"/>
-      </w:pPr>
-    </w:p>
-    <w:p>
-      <w:pPr>
-        <w:pStyle w:val="ListParagraph"/>
-      </w:pPr>
-      <w:r>
-        <w:t>mc.RunCommand(cmd);</w:t>
-      </w:r>
-    </w:p>
-    <w:p>
-      <w:pPr>
-        <w:pStyle w:val="ListParagraph"/>
-      </w:pPr>
-      <w:r>
-        <w:t>mc.Wait();</w:t>
-      </w:r>
-    </w:p>
-    <w:p>
-      <w:r>
-        <w:t>Wrapping several commands into one</w:t>
-      </w:r>
-    </w:p>
-    <w:p>
-      <w:pPr>
-        <w:pStyle w:val="ListParagraph"/>
-      </w:pPr>
-      <w:r>
-        <w:t>// Create a few commands</w:t>
-      </w:r>
-    </w:p>
-    <w:p>
-      <w:pPr>
-        <w:pStyle w:val="ListParagraph"/>
-      </w:pPr>
-      <w:r>
-        <w:t>MachineMoveAbsoluteCommand</w:t>
-      </w:r>
-      <w:r>
-        <w:t xml:space="preserve"> moveX</w:t>
-      </w:r>
-      <w:r>
-        <w:t xml:space="preserve">(AXIS_X, </w:t>
-      </w:r>
-      <w:r>
-        <w:t>10000</w:t>
-      </w:r>
-      <w:r>
-        <w:t>)</w:t>
-      </w:r>
-      <w:r>
-        <w:t>;</w:t>
-      </w:r>
-    </w:p>
-    <w:p>
-      <w:pPr>
-        <w:pStyle w:val="ListParagraph"/>
-      </w:pPr>
-      <w:r>
-        <w:t>MachineMoveAbsoluteCommand</w:t>
-      </w:r>
-      <w:r>
-        <w:t xml:space="preserve"> moveY</w:t>
-      </w:r>
-      <w:r>
-        <w:t>(AXIS_</w:t>
-      </w:r>
-      <w:r>
-        <w:t>Y</w:t>
-      </w:r>
-      <w:r>
-        <w:t xml:space="preserve">, </w:t>
-      </w:r>
-      <w:r>
-        <w:t>20000</w:t>
-      </w:r>
-      <w:r>
-        <w:t>)</w:t>
-      </w:r>
-      <w:r>
-        <w:t>;</w:t>
-      </w:r>
-    </w:p>
-    <w:p>
-      <w:pPr>
-        <w:pStyle w:val="ListParagraph"/>
-      </w:pPr>
-      <w:r>
-        <w:t>MachineMoveAbsoluteCommand</w:t>
-      </w:r>
-      <w:r>
-        <w:t xml:space="preserve"> moveZ</w:t>
-      </w:r>
-      <w:r>
-        <w:t>(AXIS_</w:t>
-      </w:r>
-      <w:r>
-        <w:t>Z</w:t>
-      </w:r>
-      <w:r>
-        <w:t>,</w:t>
-      </w:r>
-      <w:r>
-        <w:t xml:space="preserve"> 1000</w:t>
-      </w:r>
-      <w:r>
-        <w:t>)</w:t>
-      </w:r>
-      <w:r>
-        <w:t>;</w:t>
-      </w:r>
-    </w:p>
-    <w:p>
-      <w:pPr>
-        <w:pStyle w:val="ListParagraph"/>
-      </w:pPr>
-    </w:p>
-    <w:p>
-      <w:pPr>
-        <w:pStyle w:val="ListParagraph"/>
-      </w:pPr>
-      <w:r>
-        <w:t>// Create the wrapper and add the commands to it</w:t>
-      </w:r>
-    </w:p>
-    <w:p>
-      <w:pPr>
-        <w:pStyle w:val="ListParagraph"/>
-      </w:pPr>
-      <w:r>
-        <w:t>// A wrapper takes several commands and bundles them into a command</w:t>
-      </w:r>
-    </w:p>
-    <w:p>
-      <w:pPr>
-        <w:pStyle w:val="ListParagraph"/>
-      </w:pPr>
-      <w:r>
-        <w:t>// that executes them sequentially</w:t>
-      </w:r>
-      <w:r>
-        <w:t xml:space="preserve"> and then returns the machine to the coordinates</w:t>
-      </w:r>
-    </w:p>
-    <w:p>
-      <w:pPr>
-        <w:pStyle w:val="ListParagraph"/>
-      </w:pPr>
-      <w:r>
-        <w:t>// it was at before the wrapper started.</w:t>
-      </w:r>
-    </w:p>
-    <w:p>
-      <w:pPr>
-        <w:pStyle w:val="ListParagraph"/>
-      </w:pPr>
-      <w:r>
-        <w:t>MachineWrapperCommand wrapper;</w:t>
-      </w:r>
-    </w:p>
-    <w:p>
-      <w:pPr>
-        <w:pStyle w:val="ListParagraph"/>
-      </w:pPr>
-      <w:r>
-        <w:t>wrapper.Add(</w:t>
-      </w:r>
-      <w:r>
-        <w:t>moveX);</w:t>
-      </w:r>
-    </w:p>
-    <w:p>
-      <w:pPr>
-        <w:pStyle w:val="ListParagraph"/>
-      </w:pPr>
-      <w:r>
-        <w:t>wrapper.Add(moveY);</w:t>
-      </w:r>
-    </w:p>
-    <w:p>
-      <w:pPr>
-        <w:pStyle w:val="ListParagraph"/>
-      </w:pPr>
-      <w:r>
-        <w:t>wrapper.Add(moveZ);</w:t>
-      </w:r>
-    </w:p>
-    <w:p>
-      <w:pPr>
-        <w:pStyle w:val="ListParagraph"/>
-      </w:pPr>
-    </w:p>
-    <w:p>
-      <w:pPr>
-        <w:pStyle w:val="ListParagraph"/>
-      </w:pPr>
-      <w:r>
-        <w:t>mc.RunCommand(wrapper);</w:t>
-      </w:r>
-    </w:p>
-    <w:p>
-      <w:pPr>
-        <w:pStyle w:val="ListParagraph"/>
-      </w:pPr>
-      <w:r>
-        <w:t>mc.Wait();</w:t>
-      </w:r>
-    </w:p>
-    <w:p>
-      <w:r>
-        <w:t>For more information about each command, see the doxygen documentation.</w:t>
+      </w:r>
+      <w:r>
+        <w:rPr>
+          <w:rFonts w:ascii="Courier New" w:hAnsi="Courier New" w:cs="Courier New"/>
+          <w:noProof/>
+          <w:color w:val="00B050"/>
+          <w:sz w:val="20"/>
+          <w:szCs w:val="20"/>
+        </w:rPr>
+        <w:t>// Code for handling the event</w:t>
+      </w:r>
+    </w:p>
+    <w:p>
+      <w:pPr>
+        <w:autoSpaceDE w:val="0"/>
+        <w:autoSpaceDN w:val="0"/>
+        <w:adjustRightInd w:val="0"/>
+        <w:spacing w:after="0" w:line="240" w:lineRule="auto"/>
+        <w:ind w:left="720"/>
+        <w:rPr>
+          <w:rFonts w:ascii="Courier New" w:hAnsi="Courier New" w:cs="Courier New"/>
+          <w:noProof/>
+          <w:sz w:val="20"/>
+          <w:szCs w:val="20"/>
+        </w:rPr>
+      </w:pPr>
+    </w:p>
+    <w:p>
+      <w:pPr>
+        <w:autoSpaceDE w:val="0"/>
+        <w:autoSpaceDN w:val="0"/>
+        <w:adjustRightInd w:val="0"/>
+        <w:spacing w:after="0" w:line="240" w:lineRule="auto"/>
+        <w:ind w:left="720"/>
+        <w:rPr>
+          <w:rFonts w:ascii="Courier New" w:hAnsi="Courier New" w:cs="Courier New"/>
+          <w:noProof/>
+          <w:sz w:val="20"/>
+          <w:szCs w:val="20"/>
+        </w:rPr>
+      </w:pPr>
+      <w:r>
+        <w:rPr>
+          <w:rFonts w:ascii="Courier New" w:hAnsi="Courier New" w:cs="Courier New"/>
+          <w:noProof/>
+          <w:sz w:val="20"/>
+          <w:szCs w:val="20"/>
+        </w:rPr>
+        <w:tab/>
+      </w:r>
+      <w:r>
+        <w:rPr>
+          <w:rFonts w:ascii="Courier New" w:hAnsi="Courier New" w:cs="Courier New"/>
+          <w:noProof/>
+          <w:color w:val="0000FF"/>
+          <w:sz w:val="20"/>
+          <w:szCs w:val="20"/>
+        </w:rPr>
+        <w:t>delete</w:t>
+      </w:r>
+      <w:r>
+        <w:rPr>
+          <w:rFonts w:ascii="Courier New" w:hAnsi="Courier New" w:cs="Courier New"/>
+          <w:noProof/>
+          <w:sz w:val="20"/>
+          <w:szCs w:val="20"/>
+        </w:rPr>
+        <w:t xml:space="preserve"> e;</w:t>
+      </w:r>
+      <w:r>
+        <w:rPr>
+          <w:rFonts w:ascii="Courier New" w:hAnsi="Courier New" w:cs="Courier New"/>
+          <w:noProof/>
+          <w:sz w:val="20"/>
+          <w:szCs w:val="20"/>
+        </w:rPr>
+        <w:tab/>
+      </w:r>
+      <w:r>
+        <w:rPr>
+          <w:rFonts w:ascii="Courier New" w:hAnsi="Courier New" w:cs="Courier New"/>
+          <w:noProof/>
+          <w:color w:val="00B050"/>
+          <w:sz w:val="20"/>
+          <w:szCs w:val="20"/>
+        </w:rPr>
+        <w:t xml:space="preserve">// The event must be deleted </w:t>
+      </w:r>
+      <w:r>
+        <w:rPr>
+          <w:rFonts w:ascii="Courier New" w:hAnsi="Courier New" w:cs="Courier New"/>
+          <w:noProof/>
+          <w:color w:val="00B050"/>
+          <w:sz w:val="20"/>
+          <w:szCs w:val="20"/>
+        </w:rPr>
+        <w:t>when done</w:t>
+      </w:r>
+    </w:p>
+    <w:p>
+      <w:pPr>
+        <w:ind w:left="720"/>
+        <w:rPr>
+          <w:rFonts w:ascii="Courier New" w:hAnsi="Courier New" w:cs="Courier New"/>
+          <w:noProof/>
+          <w:sz w:val="20"/>
+          <w:szCs w:val="20"/>
+        </w:rPr>
+      </w:pPr>
+      <w:r>
+        <w:rPr>
+          <w:rFonts w:ascii="Courier New" w:hAnsi="Courier New" w:cs="Courier New"/>
+          <w:noProof/>
+          <w:sz w:val="20"/>
+          <w:szCs w:val="20"/>
+        </w:rPr>
+        <w:t>}</w:t>
+      </w:r>
+    </w:p>
+    <w:p>
+      <w:pPr>
+        <w:rPr>
+          <w:noProof/>
+        </w:rPr>
+      </w:pPr>
+      <w:r>
+        <w:rPr>
+          <w:noProof/>
+        </w:rPr>
+        <w:t>The callback function should then be registered to the API, like so:</w:t>
+      </w:r>
+    </w:p>
+    <w:p>
+      <w:pPr>
+        <w:ind w:firstLine="720"/>
+        <w:rPr>
+          <w:rFonts w:ascii="Courier New" w:hAnsi="Courier New" w:cs="Courier New"/>
+          <w:noProof/>
+          <w:sz w:val="20"/>
+          <w:szCs w:val="20"/>
+        </w:rPr>
+      </w:pPr>
+      <w:r>
+        <w:rPr>
+          <w:rFonts w:ascii="Courier New" w:hAnsi="Courier New" w:cs="Courier New"/>
+          <w:noProof/>
+          <w:sz w:val="20"/>
+          <w:szCs w:val="20"/>
+        </w:rPr>
+        <w:t>mc.AddEventHandler(&amp;</w:t>
+      </w:r>
+      <w:r>
+        <w:rPr>
+          <w:rFonts w:ascii="Courier New" w:hAnsi="Courier New" w:cs="Courier New"/>
+          <w:noProof/>
+          <w:sz w:val="20"/>
+          <w:szCs w:val="20"/>
+        </w:rPr>
+        <w:t>handleEvent</w:t>
+      </w:r>
+      <w:r>
+        <w:rPr>
+          <w:rFonts w:ascii="Courier New" w:hAnsi="Courier New" w:cs="Courier New"/>
+          <w:noProof/>
+          <w:sz w:val="20"/>
+          <w:szCs w:val="20"/>
+        </w:rPr>
+        <w:t>);</w:t>
+      </w:r>
+    </w:p>
+    <w:p>
+      <w:r>
+        <w:rPr>
+          <w:noProof/>
+        </w:rPr>
+        <w:t>Now an event will be passed to the event handler when a command is finished, o</w:t>
+      </w:r>
+      <w:r>
+        <w:rPr>
+          <w:noProof/>
+        </w:rPr>
+        <w:t>r has failed.</w:t>
       </w:r>
     </w:p>
     <w:p>
@@ -1087,13 +3177,69 @@
         <w:pStyle w:val="Heading2"/>
       </w:pPr>
       <w:r>
+        <w:t>Evaluation</w:t>
+      </w:r>
+    </w:p>
+    <w:p>
+      <w:r>
+        <w:t>We found a few memory leaks and situations where buffers could overflow. These were fixed.</w:t>
+      </w:r>
+    </w:p>
+    <w:p>
+      <w:pPr>
+        <w:pStyle w:val="Heading2"/>
+      </w:pPr>
+      <w:r>
         <w:lastRenderedPageBreak/>
-        <w:t>Evaluation</w:t>
-      </w:r>
-    </w:p>
-    <w:p>
-      <w:r>
-        <w:t>[TODO: Profile it like it’s hot]</w:t>
+        <w:t>Building the API</w:t>
+      </w:r>
+    </w:p>
+    <w:p>
+      <w:r>
+        <w:t xml:space="preserve">The API has been successfully built using Microsoft Visual Studio 2008 and no other build systems have been tested. </w:t>
+      </w:r>
+    </w:p>
+    <w:p>
+      <w:r>
+        <w:t xml:space="preserve">Using Visual Studio 2008, open </w:t>
+      </w:r>
+      <w:r>
+        <w:t>the solution file</w:t>
+      </w:r>
+      <w:r>
+        <w:t xml:space="preserve"> (MachineAPI.sln )</w:t>
+      </w:r>
+      <w:r>
+        <w:t xml:space="preserve"> located in the MachineAPI folder in </w:t>
+      </w:r>
+      <w:r>
+        <w:t>the source code.</w:t>
+      </w:r>
+    </w:p>
+    <w:p>
+      <w:r>
+        <w:t>When building, a library file (MachineAPI.lib) is produced, which can be linked from other projects.</w:t>
+      </w:r>
+    </w:p>
+    <w:p>
+      <w:pPr>
+        <w:pStyle w:val="Heading2"/>
+      </w:pPr>
+      <w:r>
+        <w:t>Known issues</w:t>
+      </w:r>
+    </w:p>
+    <w:p>
+      <w:r>
+        <w:t>The API is not in a specific namespace. Problems can occur with multiple classes of the same name.</w:t>
+      </w:r>
+    </w:p>
+    <w:p>
+      <w:pPr>
+        <w:pStyle w:val="Heading2"/>
+      </w:pPr>
+      <w:r>
+        <w:t>Discussion</w:t>
       </w:r>
     </w:p>
     <w:p>
@@ -1103,10 +3249,10 @@
         </w:rPr>
       </w:pPr>
       <w:r>
-        <w:rPr>
-          <w:i/>
-        </w:rPr>
-        <w:t xml:space="preserve">   5.. An evaluation of your project result. Metrics can include general performance, CPU usage, memory usage, disk usage, etc.</w:t>
+        <w:t>The API</w:t>
+      </w:r>
+      <w:r>
+        <w:t xml:space="preserve"> works as desired.</w:t>
       </w:r>
     </w:p>
     <w:p>
@@ -1114,115 +3260,49 @@
         <w:pStyle w:val="Heading2"/>
       </w:pPr>
       <w:r>
-        <w:t>Building the API</w:t>
-      </w:r>
-    </w:p>
-    <w:p>
-      <w:r>
-        <w:t xml:space="preserve">The API has been successfully built using Microsoft Visual Studio 2008 and no other build systems have been tested. </w:t>
-      </w:r>
-    </w:p>
-    <w:p>
-      <w:r>
-        <w:t xml:space="preserve">Using Visual Studio 2008, open </w:t>
-      </w:r>
-      <w:r>
-        <w:t>the solution file</w:t>
-      </w:r>
-      <w:r>
-        <w:t xml:space="preserve"> (MachineAPI.sln )</w:t>
-      </w:r>
-      <w:r>
-        <w:t xml:space="preserve"> located in the MachineAPI folder in </w:t>
-      </w:r>
-      <w:r>
-        <w:t>the source code.</w:t>
-      </w:r>
-    </w:p>
-    <w:p>
-      <w:r>
-        <w:t>When building, a library file (MachineAPI.lib) is produced, which can be linked from other projects.</w:t>
-      </w:r>
-    </w:p>
-    <w:p>
-      <w:pPr>
-        <w:rPr>
-          <w:i/>
-        </w:rPr>
-      </w:pPr>
-      <w:r>
-        <w:rPr>
-          <w:i/>
-        </w:rPr>
-        <w:t>7. Project build. How does one compile the whole system from scratch and how should it be packaged.</w:t>
-      </w:r>
-    </w:p>
-    <w:p>
-      <w:pPr>
-        <w:pStyle w:val="Heading2"/>
-      </w:pPr>
-      <w:r>
-        <w:t>Known issues</w:t>
-      </w:r>
-    </w:p>
-    <w:p>
-      <w:r>
-        <w:t>The API is not in a specific namespace. Problems can occur with multiple classes of the same name.</w:t>
-      </w:r>
-    </w:p>
-    <w:p>
+        <w:t>Future work</w:t>
+      </w:r>
+    </w:p>
+    <w:p>
+      <w:pPr>
+        <w:pStyle w:val="ListParagraph"/>
+        <w:numPr>
+          <w:ilvl w:val="0"/>
+          <w:numId w:val="3"/>
+        </w:numPr>
+      </w:pPr>
+      <w:r>
+        <w:t>Only use one thread for the commands, instead of spawning and new one every time and tearing it down after execution is completed.</w:t>
+      </w:r>
+    </w:p>
+    <w:p>
+      <w:pPr>
+        <w:pStyle w:val="ListParagraph"/>
+        <w:numPr>
+          <w:ilvl w:val="0"/>
+          <w:numId w:val="3"/>
+        </w:numPr>
+      </w:pPr>
       <w:r>
         <w:t xml:space="preserve"> </w:t>
       </w:r>
       <w:r>
-        <w:t>[TODO: Klura ut known issues]</w:t>
-      </w:r>
-    </w:p>
-    <w:p>
-      <w:pPr>
-        <w:rPr>
-          <w:i/>
-        </w:rPr>
-      </w:pPr>
-      <w:r>
-        <w:rPr>
-          <w:i/>
-        </w:rPr>
-        <w:t xml:space="preserve">   9. Known issues. Present any known problems or issues with the software.</w:t>
-      </w:r>
-    </w:p>
-    <w:p>
-      <w:pPr>
-        <w:pStyle w:val="Heading2"/>
-      </w:pPr>
-      <w:r>
-        <w:t>Discussion</w:t>
-      </w:r>
-    </w:p>
-    <w:p>
-      <w:pPr>
-        <w:rPr>
-          <w:i/>
-        </w:rPr>
-      </w:pPr>
-      <w:r>
-        <w:t>The API</w:t>
-      </w:r>
-      <w:r>
-        <w:t xml:space="preserve"> works as desired.</w:t>
-      </w:r>
-    </w:p>
-    <w:p>
-      <w:pPr>
-        <w:pStyle w:val="Heading2"/>
-      </w:pPr>
-      <w:r>
-        <w:t>Future work</w:t>
-      </w:r>
-    </w:p>
-    <w:p>
-      <w:r>
         <w:t xml:space="preserve">Implementing new commands if needed. </w:t>
+      </w:r>
+    </w:p>
+    <w:p>
+      <w:pPr>
+        <w:pStyle w:val="ListParagraph"/>
+        <w:numPr>
+          <w:ilvl w:val="0"/>
+          <w:numId w:val="3"/>
+        </w:numPr>
+      </w:pPr>
+      <w:r>
+        <w:t>Event on progress of wrapper command</w:t>
+      </w:r>
+      <w:r>
+        <w:t>.</w:t>
       </w:r>
     </w:p>
     <w:sectPr>
@@ -1486,11 +3566,127 @@
       </w:pPr>
     </w:lvl>
   </w:abstractNum>
+  <w:abstractNum w:abstractNumId="2">
+    <w:nsid w:val="77442CA3"/>
+    <w:multiLevelType w:val="hybridMultilevel"/>
+    <w:tmpl w:val="3B5C8CA0"/>
+    <w:lvl w:ilvl="0" w:tplc="04090001">
+      <w:start w:val="1"/>
+      <w:numFmt w:val="bullet"/>
+      <w:lvlText w:val=""/>
+      <w:lvlJc w:val="left"/>
+      <w:pPr>
+        <w:ind w:left="720" w:hanging="360"/>
+      </w:pPr>
+      <w:rPr>
+        <w:rFonts w:ascii="Symbol" w:hAnsi="Symbol" w:hint="default"/>
+      </w:rPr>
+    </w:lvl>
+    <w:lvl w:ilvl="1" w:tplc="04090003" w:tentative="1">
+      <w:start w:val="1"/>
+      <w:numFmt w:val="bullet"/>
+      <w:lvlText w:val="o"/>
+      <w:lvlJc w:val="left"/>
+      <w:pPr>
+        <w:ind w:left="1440" w:hanging="360"/>
+      </w:pPr>
+      <w:rPr>
+        <w:rFonts w:ascii="Courier New" w:hAnsi="Courier New" w:cs="Courier New" w:hint="default"/>
+      </w:rPr>
+    </w:lvl>
+    <w:lvl w:ilvl="2" w:tplc="04090005" w:tentative="1">
+      <w:start w:val="1"/>
+      <w:numFmt w:val="bullet"/>
+      <w:lvlText w:val=""/>
+      <w:lvlJc w:val="left"/>
+      <w:pPr>
+        <w:ind w:left="2160" w:hanging="360"/>
+      </w:pPr>
+      <w:rPr>
+        <w:rFonts w:ascii="Wingdings" w:hAnsi="Wingdings" w:hint="default"/>
+      </w:rPr>
+    </w:lvl>
+    <w:lvl w:ilvl="3" w:tplc="04090001" w:tentative="1">
+      <w:start w:val="1"/>
+      <w:numFmt w:val="bullet"/>
+      <w:lvlText w:val=""/>
+      <w:lvlJc w:val="left"/>
+      <w:pPr>
+        <w:ind w:left="2880" w:hanging="360"/>
+      </w:pPr>
+      <w:rPr>
+        <w:rFonts w:ascii="Symbol" w:hAnsi="Symbol" w:hint="default"/>
+      </w:rPr>
+    </w:lvl>
+    <w:lvl w:ilvl="4" w:tplc="04090003" w:tentative="1">
+      <w:start w:val="1"/>
+      <w:numFmt w:val="bullet"/>
+      <w:lvlText w:val="o"/>
+      <w:lvlJc w:val="left"/>
+      <w:pPr>
+        <w:ind w:left="3600" w:hanging="360"/>
+      </w:pPr>
+      <w:rPr>
+        <w:rFonts w:ascii="Courier New" w:hAnsi="Courier New" w:cs="Courier New" w:hint="default"/>
+      </w:rPr>
+    </w:lvl>
+    <w:lvl w:ilvl="5" w:tplc="04090005" w:tentative="1">
+      <w:start w:val="1"/>
+      <w:numFmt w:val="bullet"/>
+      <w:lvlText w:val=""/>
+      <w:lvlJc w:val="left"/>
+      <w:pPr>
+        <w:ind w:left="4320" w:hanging="360"/>
+      </w:pPr>
+      <w:rPr>
+        <w:rFonts w:ascii="Wingdings" w:hAnsi="Wingdings" w:hint="default"/>
+      </w:rPr>
+    </w:lvl>
+    <w:lvl w:ilvl="6" w:tplc="04090001" w:tentative="1">
+      <w:start w:val="1"/>
+      <w:numFmt w:val="bullet"/>
+      <w:lvlText w:val=""/>
+      <w:lvlJc w:val="left"/>
+      <w:pPr>
+        <w:ind w:left="5040" w:hanging="360"/>
+      </w:pPr>
+      <w:rPr>
+        <w:rFonts w:ascii="Symbol" w:hAnsi="Symbol" w:hint="default"/>
+      </w:rPr>
+    </w:lvl>
+    <w:lvl w:ilvl="7" w:tplc="04090003" w:tentative="1">
+      <w:start w:val="1"/>
+      <w:numFmt w:val="bullet"/>
+      <w:lvlText w:val="o"/>
+      <w:lvlJc w:val="left"/>
+      <w:pPr>
+        <w:ind w:left="5760" w:hanging="360"/>
+      </w:pPr>
+      <w:rPr>
+        <w:rFonts w:ascii="Courier New" w:hAnsi="Courier New" w:cs="Courier New" w:hint="default"/>
+      </w:rPr>
+    </w:lvl>
+    <w:lvl w:ilvl="8" w:tplc="04090005" w:tentative="1">
+      <w:start w:val="1"/>
+      <w:numFmt w:val="bullet"/>
+      <w:lvlText w:val=""/>
+      <w:lvlJc w:val="left"/>
+      <w:pPr>
+        <w:ind w:left="6480" w:hanging="360"/>
+      </w:pPr>
+      <w:rPr>
+        <w:rFonts w:ascii="Wingdings" w:hAnsi="Wingdings" w:hint="default"/>
+      </w:rPr>
+    </w:lvl>
+  </w:abstractNum>
   <w:num w:numId="1">
     <w:abstractNumId w:val="0"/>
   </w:num>
   <w:num w:numId="2">
     <w:abstractNumId w:val="1"/>
+  </w:num>
+  <w:num w:numId="3">
+    <w:abstractNumId w:val="2"/>
   </w:num>
 </w:numbering>
 </file>
@@ -1722,6 +3918,30 @@
       <w:rFonts w:asciiTheme="majorHAnsi" w:eastAsiaTheme="majorEastAsia" w:hAnsiTheme="majorHAnsi" w:cstheme="majorBidi"/>
       <w:b/>
       <w:bCs/>
+      <w:color w:val="4F81BD" w:themeColor="accent1"/>
+    </w:rPr>
+  </w:style>
+  <w:style w:type="paragraph" w:styleId="Heading4">
+    <w:name w:val="heading 4"/>
+    <w:basedOn w:val="Normal"/>
+    <w:next w:val="Normal"/>
+    <w:link w:val="Heading4Char"/>
+    <w:uiPriority w:val="9"/>
+    <w:unhideWhenUsed/>
+    <w:qFormat/>
+    <w:rsid w:val="000043A3"/>
+    <w:pPr>
+      <w:keepNext/>
+      <w:keepLines/>
+      <w:spacing w:before="200" w:after="0"/>
+      <w:outlineLvl w:val="3"/>
+    </w:pPr>
+    <w:rPr>
+      <w:rFonts w:asciiTheme="majorHAnsi" w:eastAsiaTheme="majorEastAsia" w:hAnsiTheme="majorHAnsi" w:cstheme="majorBidi"/>
+      <w:b/>
+      <w:bCs/>
+      <w:i/>
+      <w:iCs/>
       <w:color w:val="4F81BD" w:themeColor="accent1"/>
     </w:rPr>
   </w:style>
@@ -1985,6 +4205,61 @@
     <w:qFormat/>
     <w:rsid w:val="006E4A74"/>
     <w:rPr>
+      <w:b/>
+      <w:bCs/>
+      <w:i/>
+      <w:iCs/>
+      <w:color w:val="4F81BD" w:themeColor="accent1"/>
+    </w:rPr>
+  </w:style>
+  <w:style w:type="paragraph" w:styleId="DocumentMap">
+    <w:name w:val="Document Map"/>
+    <w:basedOn w:val="Normal"/>
+    <w:link w:val="DocumentMapChar"/>
+    <w:uiPriority w:val="99"/>
+    <w:semiHidden/>
+    <w:unhideWhenUsed/>
+    <w:rsid w:val="00C3042F"/>
+    <w:pPr>
+      <w:spacing w:after="0" w:line="240" w:lineRule="auto"/>
+    </w:pPr>
+    <w:rPr>
+      <w:rFonts w:ascii="Tahoma" w:hAnsi="Tahoma" w:cs="Tahoma"/>
+      <w:sz w:val="16"/>
+      <w:szCs w:val="16"/>
+    </w:rPr>
+  </w:style>
+  <w:style w:type="character" w:customStyle="1" w:styleId="DocumentMapChar">
+    <w:name w:val="Document Map Char"/>
+    <w:basedOn w:val="DefaultParagraphFont"/>
+    <w:link w:val="DocumentMap"/>
+    <w:uiPriority w:val="99"/>
+    <w:semiHidden/>
+    <w:rsid w:val="00C3042F"/>
+    <w:rPr>
+      <w:rFonts w:ascii="Tahoma" w:hAnsi="Tahoma" w:cs="Tahoma"/>
+      <w:sz w:val="16"/>
+      <w:szCs w:val="16"/>
+    </w:rPr>
+  </w:style>
+  <w:style w:type="character" w:styleId="PlaceholderText">
+    <w:name w:val="Placeholder Text"/>
+    <w:basedOn w:val="DefaultParagraphFont"/>
+    <w:uiPriority w:val="99"/>
+    <w:semiHidden/>
+    <w:rsid w:val="00C3042F"/>
+    <w:rPr>
+      <w:color w:val="808080"/>
+    </w:rPr>
+  </w:style>
+  <w:style w:type="character" w:customStyle="1" w:styleId="Heading4Char">
+    <w:name w:val="Heading 4 Char"/>
+    <w:basedOn w:val="DefaultParagraphFont"/>
+    <w:link w:val="Heading4"/>
+    <w:uiPriority w:val="9"/>
+    <w:rsid w:val="000043A3"/>
+    <w:rPr>
+      <w:rFonts w:asciiTheme="majorHAnsi" w:eastAsiaTheme="majorEastAsia" w:hAnsiTheme="majorHAnsi" w:cstheme="majorBidi"/>
       <w:b/>
       <w:bCs/>
       <w:i/>
@@ -2283,7 +4558,7 @@
 </file>
 
 <file path=customXml/itemProps1.xml><?xml version="1.0" encoding="utf-8"?>
-<ds:datastoreItem xmlns:ds="http://schemas.openxmlformats.org/officeDocument/2006/customXml" ds:itemID="{4FECA6F3-186E-43A7-8888-8AF492EC61EF}">
+<ds:datastoreItem xmlns:ds="http://schemas.openxmlformats.org/officeDocument/2006/customXml" ds:itemID="{33B1B22D-F7E7-4470-B5B1-E02B1F4D0A9B}">
   <ds:schemaRefs>
     <ds:schemaRef ds:uri="http://schemas.openxmlformats.org/officeDocument/2006/bibliography"/>
   </ds:schemaRefs>

</xml_diff>